<commit_message>
pva mijn deel gemaakt
</commit_message>
<xml_diff>
--- a/1.3 Offerte/offerte.docx
+++ b/1.3 Offerte/offerte.docx
@@ -1459,30 +1459,951 @@
         </w:p>
       </w:sdtContent>
     </w:sdt>
-    <w:bookmarkStart w:id="0" w:name="_Toc478466553" w:displacedByCustomXml="prev"/>
+    <w:sdt>
+      <w:sdtPr>
+        <w:rPr>
+          <w:rFonts w:asciiTheme="minorHAnsi" w:eastAsiaTheme="minorHAnsi" w:hAnsiTheme="minorHAnsi" w:cstheme="minorBidi"/>
+          <w:color w:val="auto"/>
+          <w:sz w:val="22"/>
+          <w:szCs w:val="22"/>
+          <w:lang w:eastAsia="en-US"/>
+        </w:rPr>
+        <w:id w:val="1934079029"/>
+        <w:docPartObj>
+          <w:docPartGallery w:val="Table of Contents"/>
+          <w:docPartUnique/>
+        </w:docPartObj>
+      </w:sdtPr>
+      <w:sdtEndPr>
+        <w:rPr>
+          <w:b/>
+          <w:bCs/>
+        </w:rPr>
+      </w:sdtEndPr>
+      <w:sdtContent>
+        <w:p>
+          <w:pPr>
+            <w:pStyle w:val="Kopvaninhoudsopgave"/>
+          </w:pPr>
+          <w:r>
+            <w:t>Inhoudsopgave</w:t>
+          </w:r>
+        </w:p>
+        <w:p>
+          <w:pPr>
+            <w:pStyle w:val="Inhopg1"/>
+            <w:tabs>
+              <w:tab w:val="left" w:pos="440"/>
+              <w:tab w:val="right" w:leader="dot" w:pos="9062"/>
+            </w:tabs>
+            <w:rPr>
+              <w:rFonts w:eastAsiaTheme="minorEastAsia"/>
+              <w:noProof/>
+              <w:lang w:eastAsia="nl-NL"/>
+            </w:rPr>
+          </w:pPr>
+          <w:r>
+            <w:fldChar w:fldCharType="begin"/>
+          </w:r>
+          <w:r>
+            <w:instrText xml:space="preserve"> TOC \o "1-3" \h \z \u </w:instrText>
+          </w:r>
+          <w:r>
+            <w:fldChar w:fldCharType="separate"/>
+          </w:r>
+          <w:hyperlink w:anchor="_Toc479769786" w:history="1">
+            <w:r>
+              <w:rPr>
+                <w:rStyle w:val="Hyperlink"/>
+                <w:rFonts w:ascii="Arial" w:hAnsi="Arial" w:cs="Arial"/>
+                <w:noProof/>
+              </w:rPr>
+              <w:t>Titelvervolgblad</w:t>
+            </w:r>
+            <w:r>
+              <w:rPr>
+                <w:noProof/>
+                <w:webHidden/>
+              </w:rPr>
+              <w:tab/>
+            </w:r>
+            <w:r>
+              <w:rPr>
+                <w:noProof/>
+                <w:webHidden/>
+              </w:rPr>
+              <w:fldChar w:fldCharType="begin"/>
+            </w:r>
+            <w:r>
+              <w:rPr>
+                <w:noProof/>
+                <w:webHidden/>
+              </w:rPr>
+              <w:instrText xml:space="preserve"> PAGEREF _Toc479769786 \h </w:instrText>
+            </w:r>
+            <w:r>
+              <w:rPr>
+                <w:noProof/>
+                <w:webHidden/>
+              </w:rPr>
+            </w:r>
+            <w:r>
+              <w:rPr>
+                <w:noProof/>
+                <w:webHidden/>
+              </w:rPr>
+              <w:fldChar w:fldCharType="separate"/>
+            </w:r>
+            <w:r>
+              <w:rPr>
+                <w:noProof/>
+                <w:webHidden/>
+              </w:rPr>
+              <w:t>2</w:t>
+            </w:r>
+            <w:r>
+              <w:rPr>
+                <w:noProof/>
+                <w:webHidden/>
+              </w:rPr>
+              <w:fldChar w:fldCharType="end"/>
+            </w:r>
+          </w:hyperlink>
+        </w:p>
+        <w:p>
+          <w:pPr>
+            <w:pStyle w:val="Inhopg1"/>
+            <w:tabs>
+              <w:tab w:val="right" w:leader="dot" w:pos="9062"/>
+            </w:tabs>
+            <w:rPr>
+              <w:rFonts w:eastAsiaTheme="minorEastAsia"/>
+              <w:noProof/>
+              <w:lang w:eastAsia="nl-NL"/>
+            </w:rPr>
+          </w:pPr>
+          <w:hyperlink w:anchor="_Toc479769787" w:history="1">
+            <w:r>
+              <w:rPr>
+                <w:rStyle w:val="Hyperlink"/>
+                <w:rFonts w:ascii="Arial" w:hAnsi="Arial" w:cs="Arial"/>
+                <w:noProof/>
+              </w:rPr>
+              <w:t>Inleiding</w:t>
+            </w:r>
+            <w:r>
+              <w:rPr>
+                <w:noProof/>
+                <w:webHidden/>
+              </w:rPr>
+              <w:tab/>
+            </w:r>
+            <w:r>
+              <w:rPr>
+                <w:noProof/>
+                <w:webHidden/>
+              </w:rPr>
+              <w:fldChar w:fldCharType="begin"/>
+            </w:r>
+            <w:r>
+              <w:rPr>
+                <w:noProof/>
+                <w:webHidden/>
+              </w:rPr>
+              <w:instrText xml:space="preserve"> PAGEREF _Toc479769787 \h </w:instrText>
+            </w:r>
+            <w:r>
+              <w:rPr>
+                <w:noProof/>
+                <w:webHidden/>
+              </w:rPr>
+            </w:r>
+            <w:r>
+              <w:rPr>
+                <w:noProof/>
+                <w:webHidden/>
+              </w:rPr>
+              <w:fldChar w:fldCharType="separate"/>
+            </w:r>
+            <w:r>
+              <w:rPr>
+                <w:noProof/>
+                <w:webHidden/>
+              </w:rPr>
+              <w:t>3</w:t>
+            </w:r>
+            <w:r>
+              <w:rPr>
+                <w:noProof/>
+                <w:webHidden/>
+              </w:rPr>
+              <w:fldChar w:fldCharType="end"/>
+            </w:r>
+          </w:hyperlink>
+        </w:p>
+        <w:p>
+          <w:pPr>
+            <w:pStyle w:val="Inhopg1"/>
+            <w:tabs>
+              <w:tab w:val="right" w:leader="dot" w:pos="9062"/>
+            </w:tabs>
+            <w:rPr>
+              <w:rFonts w:eastAsiaTheme="minorEastAsia"/>
+              <w:noProof/>
+              <w:lang w:eastAsia="nl-NL"/>
+            </w:rPr>
+          </w:pPr>
+          <w:hyperlink w:anchor="_Toc479769788" w:history="1">
+            <w:r>
+              <w:rPr>
+                <w:rStyle w:val="Hyperlink"/>
+                <w:rFonts w:ascii="Arial" w:hAnsi="Arial" w:cs="Arial"/>
+                <w:noProof/>
+              </w:rPr>
+              <w:t>Actuele klantsituatie</w:t>
+            </w:r>
+            <w:r>
+              <w:rPr>
+                <w:noProof/>
+                <w:webHidden/>
+              </w:rPr>
+              <w:tab/>
+            </w:r>
+            <w:r>
+              <w:rPr>
+                <w:noProof/>
+                <w:webHidden/>
+              </w:rPr>
+              <w:fldChar w:fldCharType="begin"/>
+            </w:r>
+            <w:r>
+              <w:rPr>
+                <w:noProof/>
+                <w:webHidden/>
+              </w:rPr>
+              <w:instrText xml:space="preserve"> PAGEREF _Toc479769788 \h </w:instrText>
+            </w:r>
+            <w:r>
+              <w:rPr>
+                <w:noProof/>
+                <w:webHidden/>
+              </w:rPr>
+            </w:r>
+            <w:r>
+              <w:rPr>
+                <w:noProof/>
+                <w:webHidden/>
+              </w:rPr>
+              <w:fldChar w:fldCharType="separate"/>
+            </w:r>
+            <w:r>
+              <w:rPr>
+                <w:noProof/>
+                <w:webHidden/>
+              </w:rPr>
+              <w:t>3</w:t>
+            </w:r>
+            <w:r>
+              <w:rPr>
+                <w:noProof/>
+                <w:webHidden/>
+              </w:rPr>
+              <w:fldChar w:fldCharType="end"/>
+            </w:r>
+          </w:hyperlink>
+        </w:p>
+        <w:p>
+          <w:pPr>
+            <w:pStyle w:val="Inhopg1"/>
+            <w:tabs>
+              <w:tab w:val="right" w:leader="dot" w:pos="9062"/>
+            </w:tabs>
+            <w:rPr>
+              <w:rFonts w:eastAsiaTheme="minorEastAsia"/>
+              <w:noProof/>
+              <w:lang w:eastAsia="nl-NL"/>
+            </w:rPr>
+          </w:pPr>
+          <w:hyperlink w:anchor="_Toc479769789" w:history="1">
+            <w:r>
+              <w:rPr>
+                <w:rStyle w:val="Hyperlink"/>
+                <w:rFonts w:ascii="Arial" w:hAnsi="Arial" w:cs="Arial"/>
+                <w:noProof/>
+              </w:rPr>
+              <w:t>Klantvraag</w:t>
+            </w:r>
+            <w:r>
+              <w:rPr>
+                <w:noProof/>
+                <w:webHidden/>
+              </w:rPr>
+              <w:tab/>
+            </w:r>
+            <w:r>
+              <w:rPr>
+                <w:noProof/>
+                <w:webHidden/>
+              </w:rPr>
+              <w:fldChar w:fldCharType="begin"/>
+            </w:r>
+            <w:r>
+              <w:rPr>
+                <w:noProof/>
+                <w:webHidden/>
+              </w:rPr>
+              <w:instrText xml:space="preserve"> PAGEREF _Toc479769789 \h </w:instrText>
+            </w:r>
+            <w:r>
+              <w:rPr>
+                <w:noProof/>
+                <w:webHidden/>
+              </w:rPr>
+            </w:r>
+            <w:r>
+              <w:rPr>
+                <w:noProof/>
+                <w:webHidden/>
+              </w:rPr>
+              <w:fldChar w:fldCharType="separate"/>
+            </w:r>
+            <w:r>
+              <w:rPr>
+                <w:noProof/>
+                <w:webHidden/>
+              </w:rPr>
+              <w:t>4</w:t>
+            </w:r>
+            <w:r>
+              <w:rPr>
+                <w:noProof/>
+                <w:webHidden/>
+              </w:rPr>
+              <w:fldChar w:fldCharType="end"/>
+            </w:r>
+          </w:hyperlink>
+        </w:p>
+        <w:p>
+          <w:pPr>
+            <w:pStyle w:val="Inhopg1"/>
+            <w:tabs>
+              <w:tab w:val="right" w:leader="dot" w:pos="9062"/>
+            </w:tabs>
+            <w:rPr>
+              <w:rFonts w:eastAsiaTheme="minorEastAsia"/>
+              <w:noProof/>
+              <w:lang w:eastAsia="nl-NL"/>
+            </w:rPr>
+          </w:pPr>
+          <w:hyperlink w:anchor="_Toc479769790" w:history="1">
+            <w:r>
+              <w:rPr>
+                <w:rStyle w:val="Hyperlink"/>
+                <w:rFonts w:ascii="Arial" w:hAnsi="Arial" w:cs="Arial"/>
+                <w:noProof/>
+              </w:rPr>
+              <w:t>Onze visie op uw situatie</w:t>
+            </w:r>
+            <w:r>
+              <w:rPr>
+                <w:noProof/>
+                <w:webHidden/>
+              </w:rPr>
+              <w:tab/>
+            </w:r>
+            <w:r>
+              <w:rPr>
+                <w:noProof/>
+                <w:webHidden/>
+              </w:rPr>
+              <w:fldChar w:fldCharType="begin"/>
+            </w:r>
+            <w:r>
+              <w:rPr>
+                <w:noProof/>
+                <w:webHidden/>
+              </w:rPr>
+              <w:instrText xml:space="preserve"> PAGEREF _Toc479769790 \h </w:instrText>
+            </w:r>
+            <w:r>
+              <w:rPr>
+                <w:noProof/>
+                <w:webHidden/>
+              </w:rPr>
+            </w:r>
+            <w:r>
+              <w:rPr>
+                <w:noProof/>
+                <w:webHidden/>
+              </w:rPr>
+              <w:fldChar w:fldCharType="separate"/>
+            </w:r>
+            <w:r>
+              <w:rPr>
+                <w:noProof/>
+                <w:webHidden/>
+              </w:rPr>
+              <w:t>4</w:t>
+            </w:r>
+            <w:r>
+              <w:rPr>
+                <w:noProof/>
+                <w:webHidden/>
+              </w:rPr>
+              <w:fldChar w:fldCharType="end"/>
+            </w:r>
+          </w:hyperlink>
+        </w:p>
+        <w:p>
+          <w:pPr>
+            <w:pStyle w:val="Inhopg1"/>
+            <w:tabs>
+              <w:tab w:val="right" w:leader="dot" w:pos="9062"/>
+            </w:tabs>
+            <w:rPr>
+              <w:rFonts w:eastAsiaTheme="minorEastAsia"/>
+              <w:noProof/>
+              <w:lang w:eastAsia="nl-NL"/>
+            </w:rPr>
+          </w:pPr>
+          <w:hyperlink w:anchor="_Toc479769791" w:history="1">
+            <w:r>
+              <w:rPr>
+                <w:rStyle w:val="Hyperlink"/>
+                <w:rFonts w:ascii="Arial" w:hAnsi="Arial" w:cs="Arial"/>
+                <w:noProof/>
+              </w:rPr>
+              <w:t>De gewenste klantsituatie</w:t>
+            </w:r>
+            <w:r>
+              <w:rPr>
+                <w:noProof/>
+                <w:webHidden/>
+              </w:rPr>
+              <w:tab/>
+            </w:r>
+            <w:r>
+              <w:rPr>
+                <w:noProof/>
+                <w:webHidden/>
+              </w:rPr>
+              <w:fldChar w:fldCharType="begin"/>
+            </w:r>
+            <w:r>
+              <w:rPr>
+                <w:noProof/>
+                <w:webHidden/>
+              </w:rPr>
+              <w:instrText xml:space="preserve"> PAGEREF _Toc479769791 \h </w:instrText>
+            </w:r>
+            <w:r>
+              <w:rPr>
+                <w:noProof/>
+                <w:webHidden/>
+              </w:rPr>
+            </w:r>
+            <w:r>
+              <w:rPr>
+                <w:noProof/>
+                <w:webHidden/>
+              </w:rPr>
+              <w:fldChar w:fldCharType="separate"/>
+            </w:r>
+            <w:r>
+              <w:rPr>
+                <w:noProof/>
+                <w:webHidden/>
+              </w:rPr>
+              <w:t>4</w:t>
+            </w:r>
+            <w:r>
+              <w:rPr>
+                <w:noProof/>
+                <w:webHidden/>
+              </w:rPr>
+              <w:fldChar w:fldCharType="end"/>
+            </w:r>
+          </w:hyperlink>
+        </w:p>
+        <w:p>
+          <w:pPr>
+            <w:pStyle w:val="Inhopg1"/>
+            <w:tabs>
+              <w:tab w:val="right" w:leader="dot" w:pos="9062"/>
+            </w:tabs>
+            <w:rPr>
+              <w:rFonts w:eastAsiaTheme="minorEastAsia"/>
+              <w:noProof/>
+              <w:lang w:eastAsia="nl-NL"/>
+            </w:rPr>
+          </w:pPr>
+          <w:hyperlink w:anchor="_Toc479769792" w:history="1">
+            <w:r>
+              <w:rPr>
+                <w:rStyle w:val="Hyperlink"/>
+                <w:rFonts w:ascii="Arial" w:hAnsi="Arial" w:cs="Arial"/>
+                <w:noProof/>
+              </w:rPr>
+              <w:t>Het aanbod</w:t>
+            </w:r>
+            <w:r>
+              <w:rPr>
+                <w:noProof/>
+                <w:webHidden/>
+              </w:rPr>
+              <w:tab/>
+            </w:r>
+            <w:r>
+              <w:rPr>
+                <w:noProof/>
+                <w:webHidden/>
+              </w:rPr>
+              <w:fldChar w:fldCharType="begin"/>
+            </w:r>
+            <w:r>
+              <w:rPr>
+                <w:noProof/>
+                <w:webHidden/>
+              </w:rPr>
+              <w:instrText xml:space="preserve"> PAGEREF _Toc479769792 \h </w:instrText>
+            </w:r>
+            <w:r>
+              <w:rPr>
+                <w:noProof/>
+                <w:webHidden/>
+              </w:rPr>
+            </w:r>
+            <w:r>
+              <w:rPr>
+                <w:noProof/>
+                <w:webHidden/>
+              </w:rPr>
+              <w:fldChar w:fldCharType="separate"/>
+            </w:r>
+            <w:r>
+              <w:rPr>
+                <w:noProof/>
+                <w:webHidden/>
+              </w:rPr>
+              <w:t>5</w:t>
+            </w:r>
+            <w:r>
+              <w:rPr>
+                <w:noProof/>
+                <w:webHidden/>
+              </w:rPr>
+              <w:fldChar w:fldCharType="end"/>
+            </w:r>
+          </w:hyperlink>
+        </w:p>
+        <w:p>
+          <w:pPr>
+            <w:pStyle w:val="Inhopg1"/>
+            <w:tabs>
+              <w:tab w:val="right" w:leader="dot" w:pos="9062"/>
+            </w:tabs>
+            <w:rPr>
+              <w:rFonts w:eastAsiaTheme="minorEastAsia"/>
+              <w:noProof/>
+              <w:lang w:eastAsia="nl-NL"/>
+            </w:rPr>
+          </w:pPr>
+          <w:hyperlink w:anchor="_Toc479769793" w:history="1">
+            <w:r>
+              <w:rPr>
+                <w:rStyle w:val="Hyperlink"/>
+                <w:rFonts w:ascii="Arial" w:hAnsi="Arial" w:cs="Arial"/>
+                <w:noProof/>
+              </w:rPr>
+              <w:t>Uitvoerders</w:t>
+            </w:r>
+            <w:r>
+              <w:rPr>
+                <w:noProof/>
+                <w:webHidden/>
+              </w:rPr>
+              <w:tab/>
+            </w:r>
+            <w:r>
+              <w:rPr>
+                <w:noProof/>
+                <w:webHidden/>
+              </w:rPr>
+              <w:fldChar w:fldCharType="begin"/>
+            </w:r>
+            <w:r>
+              <w:rPr>
+                <w:noProof/>
+                <w:webHidden/>
+              </w:rPr>
+              <w:instrText xml:space="preserve"> PAGEREF _Toc479769793 \h </w:instrText>
+            </w:r>
+            <w:r>
+              <w:rPr>
+                <w:noProof/>
+                <w:webHidden/>
+              </w:rPr>
+            </w:r>
+            <w:r>
+              <w:rPr>
+                <w:noProof/>
+                <w:webHidden/>
+              </w:rPr>
+              <w:fldChar w:fldCharType="separate"/>
+            </w:r>
+            <w:r>
+              <w:rPr>
+                <w:noProof/>
+                <w:webHidden/>
+              </w:rPr>
+              <w:t>6</w:t>
+            </w:r>
+            <w:r>
+              <w:rPr>
+                <w:noProof/>
+                <w:webHidden/>
+              </w:rPr>
+              <w:fldChar w:fldCharType="end"/>
+            </w:r>
+          </w:hyperlink>
+        </w:p>
+        <w:p>
+          <w:pPr>
+            <w:pStyle w:val="Inhopg1"/>
+            <w:tabs>
+              <w:tab w:val="right" w:leader="dot" w:pos="9062"/>
+            </w:tabs>
+            <w:rPr>
+              <w:rFonts w:eastAsiaTheme="minorEastAsia"/>
+              <w:noProof/>
+              <w:lang w:eastAsia="nl-NL"/>
+            </w:rPr>
+          </w:pPr>
+          <w:hyperlink w:anchor="_Toc479769794" w:history="1">
+            <w:r>
+              <w:rPr>
+                <w:rStyle w:val="Hyperlink"/>
+                <w:rFonts w:ascii="Arial" w:hAnsi="Arial" w:cs="Arial"/>
+                <w:noProof/>
+                <w:lang w:val="en-US"/>
+              </w:rPr>
+              <w:t>Planning</w:t>
+            </w:r>
+            <w:r>
+              <w:rPr>
+                <w:noProof/>
+                <w:webHidden/>
+              </w:rPr>
+              <w:tab/>
+            </w:r>
+            <w:r>
+              <w:rPr>
+                <w:noProof/>
+                <w:webHidden/>
+              </w:rPr>
+              <w:fldChar w:fldCharType="begin"/>
+            </w:r>
+            <w:r>
+              <w:rPr>
+                <w:noProof/>
+                <w:webHidden/>
+              </w:rPr>
+              <w:instrText xml:space="preserve"> PAGEREF _Toc479769794 \h </w:instrText>
+            </w:r>
+            <w:r>
+              <w:rPr>
+                <w:noProof/>
+                <w:webHidden/>
+              </w:rPr>
+            </w:r>
+            <w:r>
+              <w:rPr>
+                <w:noProof/>
+                <w:webHidden/>
+              </w:rPr>
+              <w:fldChar w:fldCharType="separate"/>
+            </w:r>
+            <w:r>
+              <w:rPr>
+                <w:noProof/>
+                <w:webHidden/>
+              </w:rPr>
+              <w:t>6</w:t>
+            </w:r>
+            <w:r>
+              <w:rPr>
+                <w:noProof/>
+                <w:webHidden/>
+              </w:rPr>
+              <w:fldChar w:fldCharType="end"/>
+            </w:r>
+          </w:hyperlink>
+        </w:p>
+        <w:p>
+          <w:pPr>
+            <w:pStyle w:val="Inhopg1"/>
+            <w:tabs>
+              <w:tab w:val="right" w:leader="dot" w:pos="9062"/>
+            </w:tabs>
+            <w:rPr>
+              <w:rFonts w:eastAsiaTheme="minorEastAsia"/>
+              <w:noProof/>
+              <w:lang w:eastAsia="nl-NL"/>
+            </w:rPr>
+          </w:pPr>
+          <w:hyperlink w:anchor="_Toc479769795" w:history="1">
+            <w:r>
+              <w:rPr>
+                <w:rStyle w:val="Hyperlink"/>
+                <w:rFonts w:ascii="Arial" w:hAnsi="Arial" w:cs="Arial"/>
+                <w:noProof/>
+              </w:rPr>
+              <w:t>Prijs</w:t>
+            </w:r>
+            <w:r>
+              <w:rPr>
+                <w:noProof/>
+                <w:webHidden/>
+              </w:rPr>
+              <w:tab/>
+            </w:r>
+            <w:r>
+              <w:rPr>
+                <w:noProof/>
+                <w:webHidden/>
+              </w:rPr>
+              <w:fldChar w:fldCharType="begin"/>
+            </w:r>
+            <w:r>
+              <w:rPr>
+                <w:noProof/>
+                <w:webHidden/>
+              </w:rPr>
+              <w:instrText xml:space="preserve"> PAGEREF _Toc479769795 \h </w:instrText>
+            </w:r>
+            <w:r>
+              <w:rPr>
+                <w:noProof/>
+                <w:webHidden/>
+              </w:rPr>
+            </w:r>
+            <w:r>
+              <w:rPr>
+                <w:noProof/>
+                <w:webHidden/>
+              </w:rPr>
+              <w:fldChar w:fldCharType="separate"/>
+            </w:r>
+            <w:r>
+              <w:rPr>
+                <w:noProof/>
+                <w:webHidden/>
+              </w:rPr>
+              <w:t>6</w:t>
+            </w:r>
+            <w:r>
+              <w:rPr>
+                <w:noProof/>
+                <w:webHidden/>
+              </w:rPr>
+              <w:fldChar w:fldCharType="end"/>
+            </w:r>
+          </w:hyperlink>
+        </w:p>
+        <w:p>
+          <w:pPr>
+            <w:pStyle w:val="Inhopg1"/>
+            <w:tabs>
+              <w:tab w:val="right" w:leader="dot" w:pos="9062"/>
+            </w:tabs>
+            <w:rPr>
+              <w:rFonts w:eastAsiaTheme="minorEastAsia"/>
+              <w:noProof/>
+              <w:lang w:eastAsia="nl-NL"/>
+            </w:rPr>
+          </w:pPr>
+          <w:hyperlink w:anchor="_Toc479769796" w:history="1">
+            <w:r>
+              <w:rPr>
+                <w:rStyle w:val="Hyperlink"/>
+                <w:rFonts w:ascii="Arial" w:hAnsi="Arial" w:cs="Arial"/>
+                <w:noProof/>
+              </w:rPr>
+              <w:t>Offerte</w:t>
+            </w:r>
+            <w:r>
+              <w:rPr>
+                <w:noProof/>
+                <w:webHidden/>
+              </w:rPr>
+              <w:tab/>
+            </w:r>
+            <w:r>
+              <w:rPr>
+                <w:noProof/>
+                <w:webHidden/>
+              </w:rPr>
+              <w:fldChar w:fldCharType="begin"/>
+            </w:r>
+            <w:r>
+              <w:rPr>
+                <w:noProof/>
+                <w:webHidden/>
+              </w:rPr>
+              <w:instrText xml:space="preserve"> PAGEREF _Toc479769796 \h </w:instrText>
+            </w:r>
+            <w:r>
+              <w:rPr>
+                <w:noProof/>
+                <w:webHidden/>
+              </w:rPr>
+            </w:r>
+            <w:r>
+              <w:rPr>
+                <w:noProof/>
+                <w:webHidden/>
+              </w:rPr>
+              <w:fldChar w:fldCharType="separate"/>
+            </w:r>
+            <w:r>
+              <w:rPr>
+                <w:noProof/>
+                <w:webHidden/>
+              </w:rPr>
+              <w:t>7</w:t>
+            </w:r>
+            <w:r>
+              <w:rPr>
+                <w:noProof/>
+                <w:webHidden/>
+              </w:rPr>
+              <w:fldChar w:fldCharType="end"/>
+            </w:r>
+          </w:hyperlink>
+        </w:p>
+        <w:p>
+          <w:pPr>
+            <w:pStyle w:val="Inhopg1"/>
+            <w:tabs>
+              <w:tab w:val="right" w:leader="dot" w:pos="9062"/>
+            </w:tabs>
+            <w:rPr>
+              <w:rFonts w:eastAsiaTheme="minorEastAsia"/>
+              <w:noProof/>
+              <w:lang w:eastAsia="nl-NL"/>
+            </w:rPr>
+          </w:pPr>
+          <w:hyperlink w:anchor="_Toc479769797" w:history="1">
+            <w:bookmarkStart w:id="0" w:name="_GoBack"/>
+            <w:bookmarkEnd w:id="0"/>
+            <w:r>
+              <w:rPr>
+                <w:rStyle w:val="Hyperlink"/>
+                <w:rFonts w:ascii="Arial" w:hAnsi="Arial" w:cs="Arial"/>
+                <w:noProof/>
+              </w:rPr>
+              <w:t>Afsluiting</w:t>
+            </w:r>
+            <w:r>
+              <w:rPr>
+                <w:noProof/>
+                <w:webHidden/>
+              </w:rPr>
+              <w:tab/>
+            </w:r>
+            <w:r>
+              <w:rPr>
+                <w:noProof/>
+                <w:webHidden/>
+              </w:rPr>
+              <w:fldChar w:fldCharType="begin"/>
+            </w:r>
+            <w:r>
+              <w:rPr>
+                <w:noProof/>
+                <w:webHidden/>
+              </w:rPr>
+              <w:instrText xml:space="preserve"> PAGEREF _Toc479769797 \h </w:instrText>
+            </w:r>
+            <w:r>
+              <w:rPr>
+                <w:noProof/>
+                <w:webHidden/>
+              </w:rPr>
+            </w:r>
+            <w:r>
+              <w:rPr>
+                <w:noProof/>
+                <w:webHidden/>
+              </w:rPr>
+              <w:fldChar w:fldCharType="separate"/>
+            </w:r>
+            <w:r>
+              <w:rPr>
+                <w:noProof/>
+                <w:webHidden/>
+              </w:rPr>
+              <w:t>8</w:t>
+            </w:r>
+            <w:r>
+              <w:rPr>
+                <w:noProof/>
+                <w:webHidden/>
+              </w:rPr>
+              <w:fldChar w:fldCharType="end"/>
+            </w:r>
+          </w:hyperlink>
+        </w:p>
+        <w:p>
+          <w:r>
+            <w:rPr>
+              <w:b/>
+              <w:bCs/>
+            </w:rPr>
+            <w:fldChar w:fldCharType="end"/>
+          </w:r>
+        </w:p>
+      </w:sdtContent>
+    </w:sdt>
+    <w:p>
+      <w:pPr>
+        <w:rPr>
+          <w:rFonts w:ascii="Times New Roman" w:eastAsia="Times New Roman" w:hAnsi="Times New Roman" w:cs="Times New Roman"/>
+          <w:sz w:val="24"/>
+          <w:szCs w:val="24"/>
+          <w:lang w:eastAsia="nl-NL"/>
+        </w:rPr>
+      </w:pPr>
+      <w:r>
+        <w:rPr>
+          <w:rFonts w:ascii="Times New Roman" w:eastAsia="Times New Roman" w:hAnsi="Times New Roman" w:cs="Times New Roman"/>
+          <w:sz w:val="24"/>
+          <w:szCs w:val="24"/>
+          <w:lang w:eastAsia="nl-NL"/>
+        </w:rPr>
+        <w:br w:type="page"/>
+      </w:r>
+    </w:p>
     <w:p>
       <w:pPr>
         <w:pStyle w:val="Kop1"/>
+        <w:numPr>
+          <w:ilvl w:val="0"/>
+          <w:numId w:val="2"/>
+        </w:numPr>
         <w:jc w:val="center"/>
         <w:rPr>
           <w:rFonts w:ascii="Arial" w:hAnsi="Arial" w:cs="Arial"/>
         </w:rPr>
       </w:pPr>
+      <w:bookmarkStart w:id="1" w:name="_Toc479769786"/>
       <w:r>
         <w:rPr>
           <w:rFonts w:ascii="Arial" w:hAnsi="Arial" w:cs="Arial"/>
         </w:rPr>
         <w:lastRenderedPageBreak/>
-        <w:t xml:space="preserve"> </w:t>
-      </w:r>
-      <w:bookmarkStart w:id="1" w:name="_Toc479685551"/>
-      <w:r>
-        <w:rPr>
-          <w:rFonts w:ascii="Arial" w:hAnsi="Arial" w:cs="Arial"/>
-        </w:rPr>
         <w:t>Titelvervolgblad</w:t>
       </w:r>
-      <w:bookmarkEnd w:id="0"/>
       <w:bookmarkEnd w:id="1"/>
     </w:p>
     <w:p/>
@@ -1692,27 +2613,7 @@
           <w:szCs w:val="24"/>
           <w:lang w:val="en-US"/>
         </w:rPr>
-        <w:t xml:space="preserve">E-mail </w:t>
-      </w:r>
-      <w:proofErr w:type="spellStart"/>
-      <w:r>
-        <w:rPr>
-          <w:rFonts w:ascii="Arial" w:hAnsi="Arial" w:cs="Arial"/>
-          <w:sz w:val="24"/>
-          <w:szCs w:val="24"/>
-          <w:lang w:val="en-US"/>
-        </w:rPr>
-        <w:t>adressen</w:t>
-      </w:r>
-      <w:proofErr w:type="spellEnd"/>
-      <w:r>
-        <w:rPr>
-          <w:rFonts w:ascii="Arial" w:hAnsi="Arial" w:cs="Arial"/>
-          <w:sz w:val="24"/>
-          <w:szCs w:val="24"/>
-          <w:lang w:val="en-US"/>
-        </w:rPr>
-        <w:t xml:space="preserve"> </w:t>
+        <w:t xml:space="preserve">E-mail adressen </w:t>
       </w:r>
       <w:r>
         <w:rPr>
@@ -1903,7 +2804,6 @@
           <w:lang w:val="en-US"/>
         </w:rPr>
       </w:pPr>
-      <w:proofErr w:type="spellStart"/>
       <w:r>
         <w:rPr>
           <w:rFonts w:ascii="Arial" w:hAnsi="Arial" w:cs="Arial"/>
@@ -1913,7 +2813,6 @@
         </w:rPr>
         <w:t>Groep</w:t>
       </w:r>
-      <w:proofErr w:type="spellEnd"/>
       <w:r>
         <w:rPr>
           <w:rFonts w:ascii="Arial" w:hAnsi="Arial" w:cs="Arial"/>
@@ -1987,9 +2886,8 @@
           <w:szCs w:val="24"/>
           <w:lang w:val="en-US"/>
         </w:rPr>
-        <w:t>OV-</w:t>
-      </w:r>
-      <w:proofErr w:type="spellStart"/>
+        <w:t>OV-nummers</w:t>
+      </w:r>
       <w:r>
         <w:rPr>
           <w:rFonts w:ascii="Arial" w:hAnsi="Arial" w:cs="Arial"/>
@@ -1997,9 +2895,8 @@
           <w:szCs w:val="24"/>
           <w:lang w:val="en-US"/>
         </w:rPr>
-        <w:t>nummers</w:t>
-      </w:r>
-      <w:proofErr w:type="spellEnd"/>
+        <w:tab/>
+      </w:r>
       <w:r>
         <w:rPr>
           <w:rFonts w:ascii="Arial" w:hAnsi="Arial" w:cs="Arial"/>
@@ -2026,15 +2923,6 @@
           <w:lang w:val="en-US"/>
         </w:rPr>
         <w:tab/>
-      </w:r>
-      <w:r>
-        <w:rPr>
-          <w:rFonts w:ascii="Arial" w:hAnsi="Arial" w:cs="Arial"/>
-          <w:sz w:val="24"/>
-          <w:szCs w:val="24"/>
-          <w:lang w:val="en-US"/>
-        </w:rPr>
-        <w:tab/>
         <w:t>: D206218, D195250</w:t>
       </w:r>
     </w:p>
@@ -2176,7 +3064,7 @@
           <w:sz w:val="24"/>
           <w:szCs w:val="24"/>
         </w:rPr>
-        <w:t>[datum]</w:t>
+        <w:t>11-4-2017</w:t>
       </w:r>
     </w:p>
     <w:p>
@@ -2193,7 +3081,7 @@
           <w:noProof/>
         </w:rPr>
         <w:drawing>
-          <wp:anchor distT="0" distB="0" distL="114300" distR="114300" simplePos="0" relativeHeight="251665408" behindDoc="0" locked="0" layoutInCell="1" allowOverlap="1">
+          <wp:anchor distT="0" distB="0" distL="114300" distR="114300" simplePos="0" relativeHeight="251670528" behindDoc="0" locked="0" layoutInCell="1" allowOverlap="1" wp14:anchorId="0DC961D5" wp14:editId="01BAE9A5">
             <wp:simplePos x="0" y="0"/>
             <wp:positionH relativeFrom="column">
               <wp:posOffset>3491230</wp:posOffset>
@@ -2266,7 +3154,7 @@
           <w:szCs w:val="24"/>
         </w:rPr>
         <w:drawing>
-          <wp:anchor distT="0" distB="0" distL="114300" distR="114300" simplePos="0" relativeHeight="251664384" behindDoc="0" locked="0" layoutInCell="1" allowOverlap="1" wp14:anchorId="333313B3" wp14:editId="4987828F">
+          <wp:anchor distT="0" distB="0" distL="114300" distR="114300" simplePos="0" relativeHeight="251669504" behindDoc="0" locked="0" layoutInCell="1" allowOverlap="1" wp14:anchorId="7AA21A6E" wp14:editId="37DCF6B5">
             <wp:simplePos x="0" y="0"/>
             <wp:positionH relativeFrom="margin">
               <wp:posOffset>2786380</wp:posOffset>
@@ -2428,34 +3316,14 @@
         <w:tab/>
         <w:t xml:space="preserve">: </w:t>
       </w:r>
-      <w:proofErr w:type="spellStart"/>
-      <w:r>
-        <w:rPr>
-          <w:rFonts w:ascii="Arial" w:hAnsi="Arial" w:cs="Arial"/>
-          <w:sz w:val="24"/>
-          <w:szCs w:val="24"/>
-        </w:rPr>
-        <w:t>Humpie</w:t>
-      </w:r>
-      <w:proofErr w:type="spellEnd"/>
-      <w:r>
-        <w:rPr>
-          <w:rFonts w:ascii="Arial" w:hAnsi="Arial" w:cs="Arial"/>
-          <w:sz w:val="24"/>
-          <w:szCs w:val="24"/>
-        </w:rPr>
-        <w:t xml:space="preserve"> </w:t>
-      </w:r>
-      <w:proofErr w:type="spellStart"/>
-      <w:r>
-        <w:rPr>
-          <w:rFonts w:ascii="Arial" w:hAnsi="Arial" w:cs="Arial"/>
-          <w:sz w:val="24"/>
-          <w:szCs w:val="24"/>
-        </w:rPr>
-        <w:t>Dumpie</w:t>
-      </w:r>
-      <w:proofErr w:type="spellEnd"/>
+      <w:r>
+        <w:rPr>
+          <w:rFonts w:ascii="Arial" w:hAnsi="Arial" w:cs="Arial"/>
+          <w:sz w:val="24"/>
+          <w:szCs w:val="24"/>
+        </w:rPr>
+        <w:t>Humpie Dumpie</w:t>
+      </w:r>
     </w:p>
     <w:p>
       <w:pPr>
@@ -2497,25 +3365,7 @@
           <w:sz w:val="24"/>
           <w:szCs w:val="24"/>
         </w:rPr>
-        <w:t xml:space="preserve">Pastoor </w:t>
-      </w:r>
-      <w:proofErr w:type="spellStart"/>
-      <w:r>
-        <w:rPr>
-          <w:rFonts w:ascii="Arial" w:hAnsi="Arial" w:cs="Arial"/>
-          <w:sz w:val="24"/>
-          <w:szCs w:val="24"/>
-        </w:rPr>
-        <w:t>Doenstraat</w:t>
-      </w:r>
-      <w:proofErr w:type="spellEnd"/>
-      <w:r>
-        <w:rPr>
-          <w:rFonts w:ascii="Arial" w:hAnsi="Arial" w:cs="Arial"/>
-          <w:sz w:val="24"/>
-          <w:szCs w:val="24"/>
-        </w:rPr>
-        <w:t xml:space="preserve"> 5</w:t>
+        <w:t>Pastoor Doenstraat 5</w:t>
       </w:r>
     </w:p>
     <w:p>
@@ -2932,933 +3782,6 @@
         <w:br w:type="page"/>
       </w:r>
     </w:p>
-    <w:sdt>
-      <w:sdtPr>
-        <w:rPr>
-          <w:rFonts w:asciiTheme="minorHAnsi" w:eastAsiaTheme="minorHAnsi" w:hAnsiTheme="minorHAnsi" w:cstheme="minorBidi"/>
-          <w:color w:val="auto"/>
-          <w:sz w:val="22"/>
-          <w:szCs w:val="22"/>
-          <w:lang w:eastAsia="en-US"/>
-        </w:rPr>
-        <w:id w:val="1934079029"/>
-        <w:docPartObj>
-          <w:docPartGallery w:val="Table of Contents"/>
-          <w:docPartUnique/>
-        </w:docPartObj>
-      </w:sdtPr>
-      <w:sdtEndPr>
-        <w:rPr>
-          <w:b/>
-          <w:bCs/>
-        </w:rPr>
-      </w:sdtEndPr>
-      <w:sdtContent>
-        <w:p>
-          <w:pPr>
-            <w:pStyle w:val="Kopvaninhoudsopgave"/>
-          </w:pPr>
-          <w:r>
-            <w:t>Inhoudsop</w:t>
-          </w:r>
-          <w:bookmarkStart w:id="2" w:name="_GoBack"/>
-          <w:bookmarkEnd w:id="2"/>
-          <w:r>
-            <w:t>gave</w:t>
-          </w:r>
-        </w:p>
-        <w:p>
-          <w:pPr>
-            <w:pStyle w:val="Inhopg1"/>
-            <w:tabs>
-              <w:tab w:val="right" w:leader="dot" w:pos="9062"/>
-            </w:tabs>
-            <w:rPr>
-              <w:rFonts w:eastAsiaTheme="minorEastAsia"/>
-              <w:noProof/>
-              <w:lang w:eastAsia="nl-NL"/>
-            </w:rPr>
-          </w:pPr>
-          <w:r>
-            <w:fldChar w:fldCharType="begin"/>
-          </w:r>
-          <w:r>
-            <w:instrText xml:space="preserve"> TOC \o "1-3" \h \z \u </w:instrText>
-          </w:r>
-          <w:r>
-            <w:fldChar w:fldCharType="separate"/>
-          </w:r>
-          <w:hyperlink w:anchor="_Toc479685551" w:history="1">
-            <w:r>
-              <w:rPr>
-                <w:rStyle w:val="Hyperlink"/>
-                <w:rFonts w:ascii="Arial" w:hAnsi="Arial" w:cs="Arial"/>
-                <w:noProof/>
-              </w:rPr>
-              <w:t>Titelvervolgblad</w:t>
-            </w:r>
-            <w:r>
-              <w:rPr>
-                <w:noProof/>
-                <w:webHidden/>
-              </w:rPr>
-              <w:tab/>
-            </w:r>
-            <w:r>
-              <w:rPr>
-                <w:noProof/>
-                <w:webHidden/>
-              </w:rPr>
-              <w:fldChar w:fldCharType="begin"/>
-            </w:r>
-            <w:r>
-              <w:rPr>
-                <w:noProof/>
-                <w:webHidden/>
-              </w:rPr>
-              <w:instrText xml:space="preserve"> PAGEREF _Toc479685551 \h </w:instrText>
-            </w:r>
-            <w:r>
-              <w:rPr>
-                <w:noProof/>
-                <w:webHidden/>
-              </w:rPr>
-            </w:r>
-            <w:r>
-              <w:rPr>
-                <w:noProof/>
-                <w:webHidden/>
-              </w:rPr>
-              <w:fldChar w:fldCharType="separate"/>
-            </w:r>
-            <w:r>
-              <w:rPr>
-                <w:noProof/>
-                <w:webHidden/>
-              </w:rPr>
-              <w:t>1</w:t>
-            </w:r>
-            <w:r>
-              <w:rPr>
-                <w:noProof/>
-                <w:webHidden/>
-              </w:rPr>
-              <w:fldChar w:fldCharType="end"/>
-            </w:r>
-          </w:hyperlink>
-        </w:p>
-        <w:p>
-          <w:pPr>
-            <w:pStyle w:val="Inhopg1"/>
-            <w:tabs>
-              <w:tab w:val="right" w:leader="dot" w:pos="9062"/>
-            </w:tabs>
-            <w:rPr>
-              <w:rFonts w:eastAsiaTheme="minorEastAsia"/>
-              <w:noProof/>
-              <w:lang w:eastAsia="nl-NL"/>
-            </w:rPr>
-          </w:pPr>
-          <w:hyperlink w:anchor="_Toc479685552" w:history="1">
-            <w:r>
-              <w:rPr>
-                <w:rStyle w:val="Hyperlink"/>
-                <w:rFonts w:ascii="Arial" w:hAnsi="Arial" w:cs="Arial"/>
-                <w:noProof/>
-              </w:rPr>
-              <w:t>1. Inleiding</w:t>
-            </w:r>
-            <w:r>
-              <w:rPr>
-                <w:noProof/>
-                <w:webHidden/>
-              </w:rPr>
-              <w:tab/>
-            </w:r>
-            <w:r>
-              <w:rPr>
-                <w:noProof/>
-                <w:webHidden/>
-              </w:rPr>
-              <w:fldChar w:fldCharType="begin"/>
-            </w:r>
-            <w:r>
-              <w:rPr>
-                <w:noProof/>
-                <w:webHidden/>
-              </w:rPr>
-              <w:instrText xml:space="preserve"> PAGEREF _Toc479685552 \h </w:instrText>
-            </w:r>
-            <w:r>
-              <w:rPr>
-                <w:noProof/>
-                <w:webHidden/>
-              </w:rPr>
-            </w:r>
-            <w:r>
-              <w:rPr>
-                <w:noProof/>
-                <w:webHidden/>
-              </w:rPr>
-              <w:fldChar w:fldCharType="separate"/>
-            </w:r>
-            <w:r>
-              <w:rPr>
-                <w:noProof/>
-                <w:webHidden/>
-              </w:rPr>
-              <w:t>3</w:t>
-            </w:r>
-            <w:r>
-              <w:rPr>
-                <w:noProof/>
-                <w:webHidden/>
-              </w:rPr>
-              <w:fldChar w:fldCharType="end"/>
-            </w:r>
-          </w:hyperlink>
-        </w:p>
-        <w:p>
-          <w:pPr>
-            <w:pStyle w:val="Inhopg1"/>
-            <w:tabs>
-              <w:tab w:val="right" w:leader="dot" w:pos="9062"/>
-            </w:tabs>
-            <w:rPr>
-              <w:rFonts w:eastAsiaTheme="minorEastAsia"/>
-              <w:noProof/>
-              <w:lang w:eastAsia="nl-NL"/>
-            </w:rPr>
-          </w:pPr>
-          <w:hyperlink w:anchor="_Toc479685553" w:history="1">
-            <w:r>
-              <w:rPr>
-                <w:rStyle w:val="Hyperlink"/>
-                <w:rFonts w:ascii="Arial" w:hAnsi="Arial" w:cs="Arial"/>
-                <w:noProof/>
-              </w:rPr>
-              <w:t>2. Actuele klantsituatie</w:t>
-            </w:r>
-            <w:r>
-              <w:rPr>
-                <w:noProof/>
-                <w:webHidden/>
-              </w:rPr>
-              <w:tab/>
-            </w:r>
-            <w:r>
-              <w:rPr>
-                <w:noProof/>
-                <w:webHidden/>
-              </w:rPr>
-              <w:fldChar w:fldCharType="begin"/>
-            </w:r>
-            <w:r>
-              <w:rPr>
-                <w:noProof/>
-                <w:webHidden/>
-              </w:rPr>
-              <w:instrText xml:space="preserve"> PAGEREF _Toc479685553 \h </w:instrText>
-            </w:r>
-            <w:r>
-              <w:rPr>
-                <w:noProof/>
-                <w:webHidden/>
-              </w:rPr>
-            </w:r>
-            <w:r>
-              <w:rPr>
-                <w:noProof/>
-                <w:webHidden/>
-              </w:rPr>
-              <w:fldChar w:fldCharType="separate"/>
-            </w:r>
-            <w:r>
-              <w:rPr>
-                <w:noProof/>
-                <w:webHidden/>
-              </w:rPr>
-              <w:t>3</w:t>
-            </w:r>
-            <w:r>
-              <w:rPr>
-                <w:noProof/>
-                <w:webHidden/>
-              </w:rPr>
-              <w:fldChar w:fldCharType="end"/>
-            </w:r>
-          </w:hyperlink>
-        </w:p>
-        <w:p>
-          <w:pPr>
-            <w:pStyle w:val="Inhopg1"/>
-            <w:tabs>
-              <w:tab w:val="right" w:leader="dot" w:pos="9062"/>
-            </w:tabs>
-            <w:rPr>
-              <w:rFonts w:eastAsiaTheme="minorEastAsia"/>
-              <w:noProof/>
-              <w:lang w:eastAsia="nl-NL"/>
-            </w:rPr>
-          </w:pPr>
-          <w:hyperlink w:anchor="_Toc479685554" w:history="1">
-            <w:r>
-              <w:rPr>
-                <w:rStyle w:val="Hyperlink"/>
-                <w:rFonts w:ascii="Arial" w:hAnsi="Arial" w:cs="Arial"/>
-                <w:noProof/>
-              </w:rPr>
-              <w:t>3. Klantvraag</w:t>
-            </w:r>
-            <w:r>
-              <w:rPr>
-                <w:noProof/>
-                <w:webHidden/>
-              </w:rPr>
-              <w:tab/>
-            </w:r>
-            <w:r>
-              <w:rPr>
-                <w:noProof/>
-                <w:webHidden/>
-              </w:rPr>
-              <w:fldChar w:fldCharType="begin"/>
-            </w:r>
-            <w:r>
-              <w:rPr>
-                <w:noProof/>
-                <w:webHidden/>
-              </w:rPr>
-              <w:instrText xml:space="preserve"> PAGEREF _Toc479685554 \h </w:instrText>
-            </w:r>
-            <w:r>
-              <w:rPr>
-                <w:noProof/>
-                <w:webHidden/>
-              </w:rPr>
-            </w:r>
-            <w:r>
-              <w:rPr>
-                <w:noProof/>
-                <w:webHidden/>
-              </w:rPr>
-              <w:fldChar w:fldCharType="separate"/>
-            </w:r>
-            <w:r>
-              <w:rPr>
-                <w:noProof/>
-                <w:webHidden/>
-              </w:rPr>
-              <w:t>4</w:t>
-            </w:r>
-            <w:r>
-              <w:rPr>
-                <w:noProof/>
-                <w:webHidden/>
-              </w:rPr>
-              <w:fldChar w:fldCharType="end"/>
-            </w:r>
-          </w:hyperlink>
-        </w:p>
-        <w:p>
-          <w:pPr>
-            <w:pStyle w:val="Inhopg1"/>
-            <w:tabs>
-              <w:tab w:val="right" w:leader="dot" w:pos="9062"/>
-            </w:tabs>
-            <w:rPr>
-              <w:rFonts w:eastAsiaTheme="minorEastAsia"/>
-              <w:noProof/>
-              <w:lang w:eastAsia="nl-NL"/>
-            </w:rPr>
-          </w:pPr>
-          <w:hyperlink w:anchor="_Toc479685555" w:history="1">
-            <w:r>
-              <w:rPr>
-                <w:rStyle w:val="Hyperlink"/>
-                <w:rFonts w:ascii="Arial" w:hAnsi="Arial" w:cs="Arial"/>
-                <w:noProof/>
-              </w:rPr>
-              <w:t>4. Onze visie op uw situatie</w:t>
-            </w:r>
-            <w:r>
-              <w:rPr>
-                <w:noProof/>
-                <w:webHidden/>
-              </w:rPr>
-              <w:tab/>
-            </w:r>
-            <w:r>
-              <w:rPr>
-                <w:noProof/>
-                <w:webHidden/>
-              </w:rPr>
-              <w:fldChar w:fldCharType="begin"/>
-            </w:r>
-            <w:r>
-              <w:rPr>
-                <w:noProof/>
-                <w:webHidden/>
-              </w:rPr>
-              <w:instrText xml:space="preserve"> PAGEREF _Toc479685555 \h </w:instrText>
-            </w:r>
-            <w:r>
-              <w:rPr>
-                <w:noProof/>
-                <w:webHidden/>
-              </w:rPr>
-            </w:r>
-            <w:r>
-              <w:rPr>
-                <w:noProof/>
-                <w:webHidden/>
-              </w:rPr>
-              <w:fldChar w:fldCharType="separate"/>
-            </w:r>
-            <w:r>
-              <w:rPr>
-                <w:noProof/>
-                <w:webHidden/>
-              </w:rPr>
-              <w:t>4</w:t>
-            </w:r>
-            <w:r>
-              <w:rPr>
-                <w:noProof/>
-                <w:webHidden/>
-              </w:rPr>
-              <w:fldChar w:fldCharType="end"/>
-            </w:r>
-          </w:hyperlink>
-        </w:p>
-        <w:p>
-          <w:pPr>
-            <w:pStyle w:val="Inhopg1"/>
-            <w:tabs>
-              <w:tab w:val="right" w:leader="dot" w:pos="9062"/>
-            </w:tabs>
-            <w:rPr>
-              <w:rFonts w:eastAsiaTheme="minorEastAsia"/>
-              <w:noProof/>
-              <w:lang w:eastAsia="nl-NL"/>
-            </w:rPr>
-          </w:pPr>
-          <w:hyperlink w:anchor="_Toc479685556" w:history="1">
-            <w:r>
-              <w:rPr>
-                <w:rStyle w:val="Hyperlink"/>
-                <w:rFonts w:ascii="Arial" w:hAnsi="Arial" w:cs="Arial"/>
-                <w:noProof/>
-              </w:rPr>
-              <w:t>5. De gewenste klantsituatie</w:t>
-            </w:r>
-            <w:r>
-              <w:rPr>
-                <w:noProof/>
-                <w:webHidden/>
-              </w:rPr>
-              <w:tab/>
-            </w:r>
-            <w:r>
-              <w:rPr>
-                <w:noProof/>
-                <w:webHidden/>
-              </w:rPr>
-              <w:fldChar w:fldCharType="begin"/>
-            </w:r>
-            <w:r>
-              <w:rPr>
-                <w:noProof/>
-                <w:webHidden/>
-              </w:rPr>
-              <w:instrText xml:space="preserve"> PAGEREF _Toc479685556 \h </w:instrText>
-            </w:r>
-            <w:r>
-              <w:rPr>
-                <w:noProof/>
-                <w:webHidden/>
-              </w:rPr>
-            </w:r>
-            <w:r>
-              <w:rPr>
-                <w:noProof/>
-                <w:webHidden/>
-              </w:rPr>
-              <w:fldChar w:fldCharType="separate"/>
-            </w:r>
-            <w:r>
-              <w:rPr>
-                <w:noProof/>
-                <w:webHidden/>
-              </w:rPr>
-              <w:t>4</w:t>
-            </w:r>
-            <w:r>
-              <w:rPr>
-                <w:noProof/>
-                <w:webHidden/>
-              </w:rPr>
-              <w:fldChar w:fldCharType="end"/>
-            </w:r>
-          </w:hyperlink>
-        </w:p>
-        <w:p>
-          <w:pPr>
-            <w:pStyle w:val="Inhopg1"/>
-            <w:tabs>
-              <w:tab w:val="right" w:leader="dot" w:pos="9062"/>
-            </w:tabs>
-            <w:rPr>
-              <w:rFonts w:eastAsiaTheme="minorEastAsia"/>
-              <w:noProof/>
-              <w:lang w:eastAsia="nl-NL"/>
-            </w:rPr>
-          </w:pPr>
-          <w:hyperlink w:anchor="_Toc479685557" w:history="1">
-            <w:r>
-              <w:rPr>
-                <w:rStyle w:val="Hyperlink"/>
-                <w:rFonts w:ascii="Arial" w:hAnsi="Arial" w:cs="Arial"/>
-                <w:noProof/>
-              </w:rPr>
-              <w:t>6. Het aanbod</w:t>
-            </w:r>
-            <w:r>
-              <w:rPr>
-                <w:noProof/>
-                <w:webHidden/>
-              </w:rPr>
-              <w:tab/>
-            </w:r>
-            <w:r>
-              <w:rPr>
-                <w:noProof/>
-                <w:webHidden/>
-              </w:rPr>
-              <w:fldChar w:fldCharType="begin"/>
-            </w:r>
-            <w:r>
-              <w:rPr>
-                <w:noProof/>
-                <w:webHidden/>
-              </w:rPr>
-              <w:instrText xml:space="preserve"> PAGEREF _Toc479685557 \h </w:instrText>
-            </w:r>
-            <w:r>
-              <w:rPr>
-                <w:noProof/>
-                <w:webHidden/>
-              </w:rPr>
-            </w:r>
-            <w:r>
-              <w:rPr>
-                <w:noProof/>
-                <w:webHidden/>
-              </w:rPr>
-              <w:fldChar w:fldCharType="separate"/>
-            </w:r>
-            <w:r>
-              <w:rPr>
-                <w:noProof/>
-                <w:webHidden/>
-              </w:rPr>
-              <w:t>5</w:t>
-            </w:r>
-            <w:r>
-              <w:rPr>
-                <w:noProof/>
-                <w:webHidden/>
-              </w:rPr>
-              <w:fldChar w:fldCharType="end"/>
-            </w:r>
-          </w:hyperlink>
-        </w:p>
-        <w:p>
-          <w:pPr>
-            <w:pStyle w:val="Inhopg1"/>
-            <w:tabs>
-              <w:tab w:val="right" w:leader="dot" w:pos="9062"/>
-            </w:tabs>
-            <w:rPr>
-              <w:rFonts w:eastAsiaTheme="minorEastAsia"/>
-              <w:noProof/>
-              <w:lang w:eastAsia="nl-NL"/>
-            </w:rPr>
-          </w:pPr>
-          <w:hyperlink w:anchor="_Toc479685558" w:history="1">
-            <w:r>
-              <w:rPr>
-                <w:rStyle w:val="Hyperlink"/>
-                <w:rFonts w:ascii="Arial" w:hAnsi="Arial" w:cs="Arial"/>
-                <w:noProof/>
-              </w:rPr>
-              <w:t>7. Uitvoerders</w:t>
-            </w:r>
-            <w:r>
-              <w:rPr>
-                <w:noProof/>
-                <w:webHidden/>
-              </w:rPr>
-              <w:tab/>
-            </w:r>
-            <w:r>
-              <w:rPr>
-                <w:noProof/>
-                <w:webHidden/>
-              </w:rPr>
-              <w:fldChar w:fldCharType="begin"/>
-            </w:r>
-            <w:r>
-              <w:rPr>
-                <w:noProof/>
-                <w:webHidden/>
-              </w:rPr>
-              <w:instrText xml:space="preserve"> PAGEREF _Toc479685558 \h </w:instrText>
-            </w:r>
-            <w:r>
-              <w:rPr>
-                <w:noProof/>
-                <w:webHidden/>
-              </w:rPr>
-            </w:r>
-            <w:r>
-              <w:rPr>
-                <w:noProof/>
-                <w:webHidden/>
-              </w:rPr>
-              <w:fldChar w:fldCharType="separate"/>
-            </w:r>
-            <w:r>
-              <w:rPr>
-                <w:noProof/>
-                <w:webHidden/>
-              </w:rPr>
-              <w:t>6</w:t>
-            </w:r>
-            <w:r>
-              <w:rPr>
-                <w:noProof/>
-                <w:webHidden/>
-              </w:rPr>
-              <w:fldChar w:fldCharType="end"/>
-            </w:r>
-          </w:hyperlink>
-        </w:p>
-        <w:p>
-          <w:pPr>
-            <w:pStyle w:val="Inhopg1"/>
-            <w:tabs>
-              <w:tab w:val="right" w:leader="dot" w:pos="9062"/>
-            </w:tabs>
-            <w:rPr>
-              <w:rFonts w:eastAsiaTheme="minorEastAsia"/>
-              <w:noProof/>
-              <w:lang w:eastAsia="nl-NL"/>
-            </w:rPr>
-          </w:pPr>
-          <w:hyperlink w:anchor="_Toc479685559" w:history="1">
-            <w:r>
-              <w:rPr>
-                <w:rStyle w:val="Hyperlink"/>
-                <w:rFonts w:ascii="Arial" w:hAnsi="Arial" w:cs="Arial"/>
-                <w:noProof/>
-                <w:lang w:val="en-US"/>
-              </w:rPr>
-              <w:t>8. Planning</w:t>
-            </w:r>
-            <w:r>
-              <w:rPr>
-                <w:noProof/>
-                <w:webHidden/>
-              </w:rPr>
-              <w:tab/>
-            </w:r>
-            <w:r>
-              <w:rPr>
-                <w:noProof/>
-                <w:webHidden/>
-              </w:rPr>
-              <w:fldChar w:fldCharType="begin"/>
-            </w:r>
-            <w:r>
-              <w:rPr>
-                <w:noProof/>
-                <w:webHidden/>
-              </w:rPr>
-              <w:instrText xml:space="preserve"> PAGEREF _Toc479685559 \h </w:instrText>
-            </w:r>
-            <w:r>
-              <w:rPr>
-                <w:noProof/>
-                <w:webHidden/>
-              </w:rPr>
-            </w:r>
-            <w:r>
-              <w:rPr>
-                <w:noProof/>
-                <w:webHidden/>
-              </w:rPr>
-              <w:fldChar w:fldCharType="separate"/>
-            </w:r>
-            <w:r>
-              <w:rPr>
-                <w:noProof/>
-                <w:webHidden/>
-              </w:rPr>
-              <w:t>6</w:t>
-            </w:r>
-            <w:r>
-              <w:rPr>
-                <w:noProof/>
-                <w:webHidden/>
-              </w:rPr>
-              <w:fldChar w:fldCharType="end"/>
-            </w:r>
-          </w:hyperlink>
-        </w:p>
-        <w:p>
-          <w:pPr>
-            <w:pStyle w:val="Inhopg1"/>
-            <w:tabs>
-              <w:tab w:val="right" w:leader="dot" w:pos="9062"/>
-            </w:tabs>
-            <w:rPr>
-              <w:rFonts w:eastAsiaTheme="minorEastAsia"/>
-              <w:noProof/>
-              <w:lang w:eastAsia="nl-NL"/>
-            </w:rPr>
-          </w:pPr>
-          <w:hyperlink w:anchor="_Toc479685560" w:history="1">
-            <w:r>
-              <w:rPr>
-                <w:rStyle w:val="Hyperlink"/>
-                <w:rFonts w:ascii="Arial" w:hAnsi="Arial" w:cs="Arial"/>
-                <w:noProof/>
-              </w:rPr>
-              <w:t>9. Prijs</w:t>
-            </w:r>
-            <w:r>
-              <w:rPr>
-                <w:noProof/>
-                <w:webHidden/>
-              </w:rPr>
-              <w:tab/>
-            </w:r>
-            <w:r>
-              <w:rPr>
-                <w:noProof/>
-                <w:webHidden/>
-              </w:rPr>
-              <w:fldChar w:fldCharType="begin"/>
-            </w:r>
-            <w:r>
-              <w:rPr>
-                <w:noProof/>
-                <w:webHidden/>
-              </w:rPr>
-              <w:instrText xml:space="preserve"> PAGEREF _Toc479685560 \h </w:instrText>
-            </w:r>
-            <w:r>
-              <w:rPr>
-                <w:noProof/>
-                <w:webHidden/>
-              </w:rPr>
-            </w:r>
-            <w:r>
-              <w:rPr>
-                <w:noProof/>
-                <w:webHidden/>
-              </w:rPr>
-              <w:fldChar w:fldCharType="separate"/>
-            </w:r>
-            <w:r>
-              <w:rPr>
-                <w:noProof/>
-                <w:webHidden/>
-              </w:rPr>
-              <w:t>6</w:t>
-            </w:r>
-            <w:r>
-              <w:rPr>
-                <w:noProof/>
-                <w:webHidden/>
-              </w:rPr>
-              <w:fldChar w:fldCharType="end"/>
-            </w:r>
-          </w:hyperlink>
-        </w:p>
-        <w:p>
-          <w:pPr>
-            <w:pStyle w:val="Inhopg1"/>
-            <w:tabs>
-              <w:tab w:val="right" w:leader="dot" w:pos="9062"/>
-            </w:tabs>
-            <w:rPr>
-              <w:rFonts w:eastAsiaTheme="minorEastAsia"/>
-              <w:noProof/>
-              <w:lang w:eastAsia="nl-NL"/>
-            </w:rPr>
-          </w:pPr>
-          <w:hyperlink w:anchor="_Toc479685561" w:history="1">
-            <w:r>
-              <w:rPr>
-                <w:rStyle w:val="Hyperlink"/>
-                <w:rFonts w:ascii="Arial" w:hAnsi="Arial" w:cs="Arial"/>
-                <w:noProof/>
-              </w:rPr>
-              <w:t>10. Offerte</w:t>
-            </w:r>
-            <w:r>
-              <w:rPr>
-                <w:noProof/>
-                <w:webHidden/>
-              </w:rPr>
-              <w:tab/>
-            </w:r>
-            <w:r>
-              <w:rPr>
-                <w:noProof/>
-                <w:webHidden/>
-              </w:rPr>
-              <w:fldChar w:fldCharType="begin"/>
-            </w:r>
-            <w:r>
-              <w:rPr>
-                <w:noProof/>
-                <w:webHidden/>
-              </w:rPr>
-              <w:instrText xml:space="preserve"> PAGEREF _Toc479685561 \h </w:instrText>
-            </w:r>
-            <w:r>
-              <w:rPr>
-                <w:noProof/>
-                <w:webHidden/>
-              </w:rPr>
-            </w:r>
-            <w:r>
-              <w:rPr>
-                <w:noProof/>
-                <w:webHidden/>
-              </w:rPr>
-              <w:fldChar w:fldCharType="separate"/>
-            </w:r>
-            <w:r>
-              <w:rPr>
-                <w:noProof/>
-                <w:webHidden/>
-              </w:rPr>
-              <w:t>7</w:t>
-            </w:r>
-            <w:r>
-              <w:rPr>
-                <w:noProof/>
-                <w:webHidden/>
-              </w:rPr>
-              <w:fldChar w:fldCharType="end"/>
-            </w:r>
-          </w:hyperlink>
-        </w:p>
-        <w:p>
-          <w:pPr>
-            <w:pStyle w:val="Inhopg1"/>
-            <w:tabs>
-              <w:tab w:val="right" w:leader="dot" w:pos="9062"/>
-            </w:tabs>
-            <w:rPr>
-              <w:rFonts w:eastAsiaTheme="minorEastAsia"/>
-              <w:noProof/>
-              <w:lang w:eastAsia="nl-NL"/>
-            </w:rPr>
-          </w:pPr>
-          <w:hyperlink w:anchor="_Toc479685562" w:history="1">
-            <w:r>
-              <w:rPr>
-                <w:rStyle w:val="Hyperlink"/>
-                <w:rFonts w:ascii="Arial" w:hAnsi="Arial" w:cs="Arial"/>
-                <w:noProof/>
-              </w:rPr>
-              <w:t>11. Afsluiting</w:t>
-            </w:r>
-            <w:r>
-              <w:rPr>
-                <w:noProof/>
-                <w:webHidden/>
-              </w:rPr>
-              <w:tab/>
-            </w:r>
-            <w:r>
-              <w:rPr>
-                <w:noProof/>
-                <w:webHidden/>
-              </w:rPr>
-              <w:fldChar w:fldCharType="begin"/>
-            </w:r>
-            <w:r>
-              <w:rPr>
-                <w:noProof/>
-                <w:webHidden/>
-              </w:rPr>
-              <w:instrText xml:space="preserve"> PAGEREF _Toc479685562 \h </w:instrText>
-            </w:r>
-            <w:r>
-              <w:rPr>
-                <w:noProof/>
-                <w:webHidden/>
-              </w:rPr>
-            </w:r>
-            <w:r>
-              <w:rPr>
-                <w:noProof/>
-                <w:webHidden/>
-              </w:rPr>
-              <w:fldChar w:fldCharType="separate"/>
-            </w:r>
-            <w:r>
-              <w:rPr>
-                <w:noProof/>
-                <w:webHidden/>
-              </w:rPr>
-              <w:t>8</w:t>
-            </w:r>
-            <w:r>
-              <w:rPr>
-                <w:noProof/>
-                <w:webHidden/>
-              </w:rPr>
-              <w:fldChar w:fldCharType="end"/>
-            </w:r>
-          </w:hyperlink>
-        </w:p>
-        <w:p>
-          <w:r>
-            <w:rPr>
-              <w:b/>
-              <w:bCs/>
-            </w:rPr>
-            <w:fldChar w:fldCharType="end"/>
-          </w:r>
-        </w:p>
-      </w:sdtContent>
-    </w:sdt>
-    <w:p>
-      <w:pPr>
-        <w:rPr>
-          <w:rFonts w:ascii="Times New Roman" w:eastAsia="Times New Roman" w:hAnsi="Times New Roman" w:cs="Times New Roman"/>
-          <w:sz w:val="24"/>
-          <w:szCs w:val="24"/>
-          <w:lang w:eastAsia="nl-NL"/>
-        </w:rPr>
-      </w:pPr>
-      <w:r>
-        <w:rPr>
-          <w:rFonts w:ascii="Times New Roman" w:eastAsia="Times New Roman" w:hAnsi="Times New Roman" w:cs="Times New Roman"/>
-          <w:sz w:val="24"/>
-          <w:szCs w:val="24"/>
-          <w:lang w:eastAsia="nl-NL"/>
-        </w:rPr>
-        <w:br w:type="page"/>
-      </w:r>
-    </w:p>
     <w:p>
       <w:pPr>
         <w:pStyle w:val="Kop1"/>
@@ -3867,17 +3790,23 @@
           <w:rFonts w:ascii="Arial" w:hAnsi="Arial" w:cs="Arial"/>
         </w:rPr>
       </w:pPr>
-      <w:bookmarkStart w:id="3" w:name="_Toc475345449"/>
-      <w:bookmarkStart w:id="4" w:name="_Toc479685552"/>
+      <w:bookmarkStart w:id="2" w:name="_Toc475345449"/>
+      <w:bookmarkStart w:id="3" w:name="_Toc479769787"/>
       <w:r>
         <w:rPr>
           <w:rFonts w:ascii="Arial" w:hAnsi="Arial" w:cs="Arial"/>
         </w:rPr>
         <w:lastRenderedPageBreak/>
-        <w:t>1. Inleiding</w:t>
-      </w:r>
+        <w:t>2</w:t>
+      </w:r>
+      <w:r>
+        <w:rPr>
+          <w:rFonts w:ascii="Arial" w:hAnsi="Arial" w:cs="Arial"/>
+        </w:rPr>
+        <w:t>. Inleiding</w:t>
+      </w:r>
+      <w:bookmarkEnd w:id="2"/>
       <w:bookmarkEnd w:id="3"/>
-      <w:bookmarkEnd w:id="4"/>
     </w:p>
     <w:p/>
     <w:p>
@@ -3901,39 +3830,7 @@
           <w:rFonts w:ascii="Arial" w:hAnsi="Arial" w:cs="Arial"/>
           <w:sz w:val="24"/>
         </w:rPr>
-        <w:t xml:space="preserve">Op dit moment doet </w:t>
-      </w:r>
-      <w:proofErr w:type="spellStart"/>
-      <w:r>
-        <w:rPr>
-          <w:rFonts w:ascii="Arial" w:hAnsi="Arial" w:cs="Arial"/>
-          <w:sz w:val="24"/>
-        </w:rPr>
-        <w:t>Humpie</w:t>
-      </w:r>
-      <w:proofErr w:type="spellEnd"/>
-      <w:r>
-        <w:rPr>
-          <w:rFonts w:ascii="Arial" w:hAnsi="Arial" w:cs="Arial"/>
-          <w:sz w:val="24"/>
-        </w:rPr>
-        <w:t xml:space="preserve"> </w:t>
-      </w:r>
-      <w:proofErr w:type="spellStart"/>
-      <w:r>
-        <w:rPr>
-          <w:rFonts w:ascii="Arial" w:hAnsi="Arial" w:cs="Arial"/>
-          <w:sz w:val="24"/>
-        </w:rPr>
-        <w:t>Dumpie</w:t>
-      </w:r>
-      <w:proofErr w:type="spellEnd"/>
-      <w:r>
-        <w:rPr>
-          <w:rFonts w:ascii="Arial" w:hAnsi="Arial" w:cs="Arial"/>
-          <w:sz w:val="24"/>
-        </w:rPr>
-        <w:t xml:space="preserve"> alles nog bijhouden op papier. Dit betekend dat als een ouder belt naar de peuterspeelzaal de leidsters alles in een map schrijven van wie er ziek is en wat hij/zij heeft. Dit willen ze veranderen omdat ze met de tijd willen meegaan en omdat ze dit handiger lijken. De peuterspeelzaal wil ook de absentie op kunnen nemen in de klas en dat ook niet meer te hoeven doen op papier. Want af en toe raken ze een papiertje kwijt of het is niet meer leesbaar en hebben ze die informatie dus helemaal niet meer. Daarom heeft de peuterspeelzaal ons gevraagd of dat wij een mobiele applicatie kunnen maken om ervoor te zorgen dat alles digitaal gaat en dat ze niet zo veel meer papieren hoeven te gebruiken en dus ze ook niet meer kwijt kunnen raken. </w:t>
+        <w:t xml:space="preserve">Op dit moment doet Humpie Dumpie alles nog bijhouden op papier. Dit betekend dat als een ouder belt naar de peuterspeelzaal de leidsters alles in een map schrijven van wie er ziek is en wat hij/zij heeft. Dit willen ze veranderen omdat ze met de tijd willen meegaan en omdat ze dit handiger lijken. De peuterspeelzaal wil ook de absentie op kunnen nemen in de klas en dat ook niet meer te hoeven doen op papier. Want af en toe raken ze een papiertje kwijt of het is niet meer leesbaar en hebben ze die informatie dus helemaal niet meer. Daarom heeft de peuterspeelzaal ons gevraagd of dat wij een mobiele applicatie kunnen maken om ervoor te zorgen dat alles digitaal gaat en dat ze niet zo veel meer papieren hoeven te gebruiken en dus ze ook niet meer kwijt kunnen raken. </w:t>
       </w:r>
       <w:r>
         <w:rPr>
@@ -4161,16 +4058,22 @@
           <w:rFonts w:ascii="Arial" w:hAnsi="Arial" w:cs="Arial"/>
         </w:rPr>
       </w:pPr>
-      <w:bookmarkStart w:id="5" w:name="_Toc475345450"/>
-      <w:bookmarkStart w:id="6" w:name="_Toc479685553"/>
-      <w:r>
-        <w:rPr>
-          <w:rFonts w:ascii="Arial" w:hAnsi="Arial" w:cs="Arial"/>
-        </w:rPr>
-        <w:t>2. Actuele klantsituatie</w:t>
-      </w:r>
+      <w:bookmarkStart w:id="4" w:name="_Toc475345450"/>
+      <w:bookmarkStart w:id="5" w:name="_Toc479769788"/>
+      <w:r>
+        <w:rPr>
+          <w:rFonts w:ascii="Arial" w:hAnsi="Arial" w:cs="Arial"/>
+        </w:rPr>
+        <w:t>3</w:t>
+      </w:r>
+      <w:r>
+        <w:rPr>
+          <w:rFonts w:ascii="Arial" w:hAnsi="Arial" w:cs="Arial"/>
+        </w:rPr>
+        <w:t>. Actuele klantsituatie</w:t>
+      </w:r>
+      <w:bookmarkEnd w:id="4"/>
       <w:bookmarkEnd w:id="5"/>
-      <w:bookmarkEnd w:id="6"/>
     </w:p>
     <w:p/>
     <w:p>
@@ -4181,69 +4084,12 @@
           <w:sz w:val="24"/>
         </w:rPr>
       </w:pPr>
-      <w:proofErr w:type="spellStart"/>
-      <w:r>
-        <w:rPr>
-          <w:rFonts w:ascii="Arial" w:hAnsi="Arial" w:cs="Arial"/>
-          <w:sz w:val="24"/>
-        </w:rPr>
-        <w:t>Humpie</w:t>
-      </w:r>
-      <w:proofErr w:type="spellEnd"/>
-      <w:r>
-        <w:rPr>
-          <w:rFonts w:ascii="Arial" w:hAnsi="Arial" w:cs="Arial"/>
-          <w:sz w:val="24"/>
-        </w:rPr>
-        <w:t xml:space="preserve"> </w:t>
-      </w:r>
-      <w:proofErr w:type="spellStart"/>
-      <w:r>
-        <w:rPr>
-          <w:rFonts w:ascii="Arial" w:hAnsi="Arial" w:cs="Arial"/>
-          <w:sz w:val="24"/>
-        </w:rPr>
-        <w:t>Dumpie</w:t>
-      </w:r>
-      <w:proofErr w:type="spellEnd"/>
-      <w:r>
-        <w:rPr>
-          <w:rFonts w:ascii="Arial" w:hAnsi="Arial" w:cs="Arial"/>
-          <w:sz w:val="24"/>
-        </w:rPr>
-        <w:t xml:space="preserve"> verkeerd in de situatie dat alles nog op papier word bijgehouden. Dit komt doordat ze dit nog het veiligste en het fijnste vinden. Maar de leidsters willen ook met de techniek meegaan. Omdat ze nog alles op papier doen gaat er soms wel eens wat mis. Dit komt doordat er een verkeerd papiertje is weg gegooid of het is niet meer leesbaar of nog veel meer andere dingen. Daarom wilt </w:t>
-      </w:r>
-      <w:proofErr w:type="spellStart"/>
-      <w:r>
-        <w:rPr>
-          <w:rFonts w:ascii="Arial" w:hAnsi="Arial" w:cs="Arial"/>
-          <w:sz w:val="24"/>
-        </w:rPr>
-        <w:t>Humpie</w:t>
-      </w:r>
-      <w:proofErr w:type="spellEnd"/>
-      <w:r>
-        <w:rPr>
-          <w:rFonts w:ascii="Arial" w:hAnsi="Arial" w:cs="Arial"/>
-          <w:sz w:val="24"/>
-        </w:rPr>
-        <w:t xml:space="preserve"> </w:t>
-      </w:r>
-      <w:proofErr w:type="spellStart"/>
-      <w:r>
-        <w:rPr>
-          <w:rFonts w:ascii="Arial" w:hAnsi="Arial" w:cs="Arial"/>
-          <w:sz w:val="24"/>
-        </w:rPr>
-        <w:t>Dumpie</w:t>
-      </w:r>
-      <w:proofErr w:type="spellEnd"/>
-      <w:r>
-        <w:rPr>
-          <w:rFonts w:ascii="Arial" w:hAnsi="Arial" w:cs="Arial"/>
-          <w:sz w:val="24"/>
-        </w:rPr>
-        <w:t xml:space="preserve"> een app hebben waardoor ze alles in de app kunnen doen en bijhouden zodat ze niet meer met zo veel papier hoeven te werken.  </w:t>
+      <w:r>
+        <w:rPr>
+          <w:rFonts w:ascii="Arial" w:hAnsi="Arial" w:cs="Arial"/>
+          <w:sz w:val="24"/>
+        </w:rPr>
+        <w:t xml:space="preserve">Humpie Dumpie verkeerd in de situatie dat alles nog op papier word bijgehouden. Dit komt doordat ze dit nog het veiligste en het fijnste vinden. Maar de leidsters willen ook met de techniek meegaan. Omdat ze nog alles op papier doen gaat er soms wel eens wat mis. Dit komt doordat er een verkeerd papiertje is weg gegooid of het is niet meer leesbaar of nog veel meer andere dingen. Daarom wilt Humpie Dumpie een app hebben waardoor ze alles in de app kunnen doen en bijhouden zodat ze niet meer met zo veel papier hoeven te werken.  </w:t>
       </w:r>
     </w:p>
     <w:p>
@@ -4273,16 +4119,22 @@
           <w:rFonts w:ascii="Arial" w:hAnsi="Arial" w:cs="Arial"/>
         </w:rPr>
       </w:pPr>
-      <w:bookmarkStart w:id="7" w:name="_Toc475345451"/>
-      <w:bookmarkStart w:id="8" w:name="_Toc479685554"/>
-      <w:r>
-        <w:rPr>
-          <w:rFonts w:ascii="Arial" w:hAnsi="Arial" w:cs="Arial"/>
-        </w:rPr>
-        <w:t>3. Klantvraag</w:t>
-      </w:r>
+      <w:bookmarkStart w:id="6" w:name="_Toc475345451"/>
+      <w:bookmarkStart w:id="7" w:name="_Toc479769789"/>
+      <w:r>
+        <w:rPr>
+          <w:rFonts w:ascii="Arial" w:hAnsi="Arial" w:cs="Arial"/>
+        </w:rPr>
+        <w:t>4</w:t>
+      </w:r>
+      <w:r>
+        <w:rPr>
+          <w:rFonts w:ascii="Arial" w:hAnsi="Arial" w:cs="Arial"/>
+        </w:rPr>
+        <w:t>. Klantvraag</w:t>
+      </w:r>
+      <w:bookmarkEnd w:id="6"/>
       <w:bookmarkEnd w:id="7"/>
-      <w:bookmarkEnd w:id="8"/>
     </w:p>
     <w:p/>
     <w:p>
@@ -4298,39 +4150,7 @@
           <w:rFonts w:ascii="Arial" w:hAnsi="Arial" w:cs="Arial"/>
           <w:sz w:val="24"/>
         </w:rPr>
-        <w:t xml:space="preserve">Het makkelijk kunnen invoeren of dat een kind aanwezig of afwezig is dat is 1 van de meest gewilde functionaliteiten die u heeft. Daarnaast moeten de leidsters een lijst kunnen zien met alle kinderen op die dag en dan ook nog met de allergieën of bijzonderheden erbij. Dit is zodat de leidsters in 1 oog opslag kunnen zien of dat een kind iets niet mag hebben of dat ze ziek zijn en ze medicijnen nodig hebben. Want dit gaat op het moment allemaal via het papier en als er dan een papiertje kwijt is dan gaat het mis. Dit wil </w:t>
-      </w:r>
-      <w:proofErr w:type="spellStart"/>
-      <w:r>
-        <w:rPr>
-          <w:rFonts w:ascii="Arial" w:hAnsi="Arial" w:cs="Arial"/>
-          <w:sz w:val="24"/>
-        </w:rPr>
-        <w:t>Humpie</w:t>
-      </w:r>
-      <w:proofErr w:type="spellEnd"/>
-      <w:r>
-        <w:rPr>
-          <w:rFonts w:ascii="Arial" w:hAnsi="Arial" w:cs="Arial"/>
-          <w:sz w:val="24"/>
-        </w:rPr>
-        <w:t xml:space="preserve"> </w:t>
-      </w:r>
-      <w:proofErr w:type="spellStart"/>
-      <w:r>
-        <w:rPr>
-          <w:rFonts w:ascii="Arial" w:hAnsi="Arial" w:cs="Arial"/>
-          <w:sz w:val="24"/>
-        </w:rPr>
-        <w:t>Dumpie</w:t>
-      </w:r>
-      <w:proofErr w:type="spellEnd"/>
-      <w:r>
-        <w:rPr>
-          <w:rFonts w:ascii="Arial" w:hAnsi="Arial" w:cs="Arial"/>
-          <w:sz w:val="24"/>
-        </w:rPr>
-        <w:t xml:space="preserve"> echt hebben. Daarnaast moeten de ouders ook absentie kunnen toevoegen zodat als een kind ziek is en die komt niet dat de ouders dat dan gewoon op hun mobieltje kunnen invoeren. Er moet ook een berichten functie inkomen zodat de leidsters berichten kunnen sturen naar de ouders of andersom om zo de betrokkenheid bij de ouders beter te maken. </w:t>
+        <w:t xml:space="preserve">Het makkelijk kunnen invoeren of dat een kind aanwezig of afwezig is dat is 1 van de meest gewilde functionaliteiten die u heeft. Daarnaast moeten de leidsters een lijst kunnen zien met alle kinderen op die dag en dan ook nog met de allergieën of bijzonderheden erbij. Dit is zodat de leidsters in 1 oog opslag kunnen zien of dat een kind iets niet mag hebben of dat ze ziek zijn en ze medicijnen nodig hebben. Want dit gaat op het moment allemaal via het papier en als er dan een papiertje kwijt is dan gaat het mis. Dit wil Humpie Dumpie echt hebben. Daarnaast moeten de ouders ook absentie kunnen toevoegen zodat als een kind ziek is en die komt niet dat de ouders dat dan gewoon op hun mobieltje kunnen invoeren. Er moet ook een berichten functie inkomen zodat de leidsters berichten kunnen sturen naar de ouders of andersom om zo de betrokkenheid bij de ouders beter te maken. </w:t>
       </w:r>
       <w:r>
         <w:rPr>
@@ -4363,16 +4183,22 @@
           <w:rFonts w:ascii="Arial" w:hAnsi="Arial" w:cs="Arial"/>
         </w:rPr>
       </w:pPr>
-      <w:bookmarkStart w:id="9" w:name="_Toc475345452"/>
-      <w:bookmarkStart w:id="10" w:name="_Toc479685555"/>
-      <w:r>
-        <w:rPr>
-          <w:rFonts w:ascii="Arial" w:hAnsi="Arial" w:cs="Arial"/>
-        </w:rPr>
-        <w:t>4. Onze visie op uw situatie</w:t>
-      </w:r>
+      <w:bookmarkStart w:id="8" w:name="_Toc475345452"/>
+      <w:bookmarkStart w:id="9" w:name="_Toc479769790"/>
+      <w:r>
+        <w:rPr>
+          <w:rFonts w:ascii="Arial" w:hAnsi="Arial" w:cs="Arial"/>
+        </w:rPr>
+        <w:t>5</w:t>
+      </w:r>
+      <w:r>
+        <w:rPr>
+          <w:rFonts w:ascii="Arial" w:hAnsi="Arial" w:cs="Arial"/>
+        </w:rPr>
+        <w:t>. Onze visie op uw situatie</w:t>
+      </w:r>
+      <w:bookmarkEnd w:id="8"/>
       <w:bookmarkEnd w:id="9"/>
-      <w:bookmarkEnd w:id="10"/>
     </w:p>
     <w:p/>
     <w:p>
@@ -4388,71 +4214,7 @@
           <w:rFonts w:ascii="Arial" w:hAnsi="Arial" w:cs="Arial"/>
           <w:sz w:val="24"/>
         </w:rPr>
-        <w:t xml:space="preserve">Wij vinden het een goed idee dat </w:t>
-      </w:r>
-      <w:proofErr w:type="spellStart"/>
-      <w:r>
-        <w:rPr>
-          <w:rFonts w:ascii="Arial" w:hAnsi="Arial" w:cs="Arial"/>
-          <w:sz w:val="24"/>
-        </w:rPr>
-        <w:t>Humpie</w:t>
-      </w:r>
-      <w:proofErr w:type="spellEnd"/>
-      <w:r>
-        <w:rPr>
-          <w:rFonts w:ascii="Arial" w:hAnsi="Arial" w:cs="Arial"/>
-          <w:sz w:val="24"/>
-        </w:rPr>
-        <w:t xml:space="preserve"> </w:t>
-      </w:r>
-      <w:proofErr w:type="spellStart"/>
-      <w:r>
-        <w:rPr>
-          <w:rFonts w:ascii="Arial" w:hAnsi="Arial" w:cs="Arial"/>
-          <w:sz w:val="24"/>
-        </w:rPr>
-        <w:t>Dumpie</w:t>
-      </w:r>
-      <w:proofErr w:type="spellEnd"/>
-      <w:r>
-        <w:rPr>
-          <w:rFonts w:ascii="Arial" w:hAnsi="Arial" w:cs="Arial"/>
-          <w:sz w:val="24"/>
-        </w:rPr>
-        <w:t xml:space="preserve"> dit wilt. Dit komt doordat wij altijd een voorstander zijn voor het digitaliseren van bedrijven. Ook omdat </w:t>
-      </w:r>
-      <w:proofErr w:type="spellStart"/>
-      <w:r>
-        <w:rPr>
-          <w:rFonts w:ascii="Arial" w:hAnsi="Arial" w:cs="Arial"/>
-          <w:sz w:val="24"/>
-        </w:rPr>
-        <w:t>Humpie</w:t>
-      </w:r>
-      <w:proofErr w:type="spellEnd"/>
-      <w:r>
-        <w:rPr>
-          <w:rFonts w:ascii="Arial" w:hAnsi="Arial" w:cs="Arial"/>
-          <w:sz w:val="24"/>
-        </w:rPr>
-        <w:t xml:space="preserve"> </w:t>
-      </w:r>
-      <w:proofErr w:type="spellStart"/>
-      <w:r>
-        <w:rPr>
-          <w:rFonts w:ascii="Arial" w:hAnsi="Arial" w:cs="Arial"/>
-          <w:sz w:val="24"/>
-        </w:rPr>
-        <w:t>Dumpie</w:t>
-      </w:r>
-      <w:proofErr w:type="spellEnd"/>
-      <w:r>
-        <w:rPr>
-          <w:rFonts w:ascii="Arial" w:hAnsi="Arial" w:cs="Arial"/>
-          <w:sz w:val="24"/>
-        </w:rPr>
-        <w:t xml:space="preserve"> nog echt alles op papier doet. En om nou alles via een app te kunnen regelen vinden wij een heel erg goed idee. Want zo maak je het makkelijker voor de leidsters. Want als er iets veranderd dan kan gelijk iedereen zien wat er is veranderd in de app en de leidsters hoeven dat dan niet allemaal op te schrijven. </w:t>
+        <w:t xml:space="preserve">Wij vinden het een goed idee dat Humpie Dumpie dit wilt. Dit komt doordat wij altijd een voorstander zijn voor het digitaliseren van bedrijven. Ook omdat Humpie Dumpie nog echt alles op papier doet. En om nou alles via een app te kunnen regelen vinden wij een heel erg goed idee. Want zo maak je het makkelijker voor de leidsters. Want als er iets veranderd dan kan gelijk iedereen zien wat er is veranderd in de app en de leidsters hoeven dat dan niet allemaal op te schrijven. </w:t>
       </w:r>
     </w:p>
     <w:p>
@@ -4463,16 +4225,22 @@
           <w:rFonts w:ascii="Arial" w:hAnsi="Arial" w:cs="Arial"/>
         </w:rPr>
       </w:pPr>
-      <w:bookmarkStart w:id="11" w:name="_Toc475345453"/>
-      <w:bookmarkStart w:id="12" w:name="_Toc479685556"/>
-      <w:r>
-        <w:rPr>
-          <w:rFonts w:ascii="Arial" w:hAnsi="Arial" w:cs="Arial"/>
-        </w:rPr>
-        <w:t>5. De gewenste klantsituatie</w:t>
-      </w:r>
+      <w:bookmarkStart w:id="10" w:name="_Toc475345453"/>
+      <w:bookmarkStart w:id="11" w:name="_Toc479769791"/>
+      <w:r>
+        <w:rPr>
+          <w:rFonts w:ascii="Arial" w:hAnsi="Arial" w:cs="Arial"/>
+        </w:rPr>
+        <w:t>6</w:t>
+      </w:r>
+      <w:r>
+        <w:rPr>
+          <w:rFonts w:ascii="Arial" w:hAnsi="Arial" w:cs="Arial"/>
+        </w:rPr>
+        <w:t>. De gewenste klantsituatie</w:t>
+      </w:r>
+      <w:bookmarkEnd w:id="10"/>
       <w:bookmarkEnd w:id="11"/>
-      <w:bookmarkEnd w:id="12"/>
     </w:p>
     <w:p/>
     <w:p>
@@ -4495,39 +4263,7 @@
           <w:rFonts w:ascii="Arial" w:hAnsi="Arial" w:cs="Arial"/>
           <w:sz w:val="24"/>
         </w:rPr>
-        <w:t xml:space="preserve">neemt de verwarring bij </w:t>
-      </w:r>
-      <w:proofErr w:type="spellStart"/>
-      <w:r>
-        <w:rPr>
-          <w:rFonts w:ascii="Arial" w:hAnsi="Arial" w:cs="Arial"/>
-          <w:sz w:val="24"/>
-        </w:rPr>
-        <w:t>Humpie</w:t>
-      </w:r>
-      <w:proofErr w:type="spellEnd"/>
-      <w:r>
-        <w:rPr>
-          <w:rFonts w:ascii="Arial" w:hAnsi="Arial" w:cs="Arial"/>
-          <w:sz w:val="24"/>
-        </w:rPr>
-        <w:t xml:space="preserve"> </w:t>
-      </w:r>
-      <w:proofErr w:type="spellStart"/>
-      <w:r>
-        <w:rPr>
-          <w:rFonts w:ascii="Arial" w:hAnsi="Arial" w:cs="Arial"/>
-          <w:sz w:val="24"/>
-        </w:rPr>
-        <w:t>Dumpie</w:t>
-      </w:r>
-      <w:proofErr w:type="spellEnd"/>
-      <w:r>
-        <w:rPr>
-          <w:rFonts w:ascii="Arial" w:hAnsi="Arial" w:cs="Arial"/>
-          <w:sz w:val="24"/>
-        </w:rPr>
-        <w:t xml:space="preserve"> af. Dit komt doordat alle leidsters een goed overzicht hebben over de kinderen die er wel en niet zijn, over wat de kinderen niet mogen hebben(allergieën) en als er iets leuks is met het kind dat er dan een leuk berichtje gestuurd kan worden naar de ouders. Als dit allemaal centraal in een app geregeld kan worden dan is er minder tijd nodig voor de administratie en kan er meer tijd uitgaan naar het kind. En dat wilt iedereen juist hebben. Ook nu kan er bijna niks meer kwijt raken want alles word digitaal gedaan en niet meer op papier. </w:t>
+        <w:t xml:space="preserve">neemt de verwarring bij Humpie Dumpie af. Dit komt doordat alle leidsters een goed overzicht hebben over de kinderen die er wel en niet zijn, over wat de kinderen niet mogen hebben(allergieën) en als er iets leuks is met het kind dat er dan een leuk berichtje gestuurd kan worden naar de ouders. Als dit allemaal centraal in een app geregeld kan worden dan is er minder tijd nodig voor de administratie en kan er meer tijd uitgaan naar het kind. En dat wilt iedereen juist hebben. Ook nu kan er bijna niks meer kwijt raken want alles word digitaal gedaan en niet meer op papier. </w:t>
       </w:r>
     </w:p>
     <w:p>
@@ -4557,16 +4293,22 @@
           <w:rFonts w:ascii="Arial" w:hAnsi="Arial" w:cs="Arial"/>
         </w:rPr>
       </w:pPr>
-      <w:bookmarkStart w:id="13" w:name="_Toc475345454"/>
-      <w:bookmarkStart w:id="14" w:name="_Toc479685557"/>
-      <w:r>
-        <w:rPr>
-          <w:rFonts w:ascii="Arial" w:hAnsi="Arial" w:cs="Arial"/>
-        </w:rPr>
-        <w:t>6. Het aanbod</w:t>
-      </w:r>
+      <w:bookmarkStart w:id="12" w:name="_Toc475345454"/>
+      <w:bookmarkStart w:id="13" w:name="_Toc479769792"/>
+      <w:r>
+        <w:rPr>
+          <w:rFonts w:ascii="Arial" w:hAnsi="Arial" w:cs="Arial"/>
+        </w:rPr>
+        <w:t>7</w:t>
+      </w:r>
+      <w:r>
+        <w:rPr>
+          <w:rFonts w:ascii="Arial" w:hAnsi="Arial" w:cs="Arial"/>
+        </w:rPr>
+        <w:t>. Het aanbod</w:t>
+      </w:r>
+      <w:bookmarkEnd w:id="12"/>
       <w:bookmarkEnd w:id="13"/>
-      <w:bookmarkEnd w:id="14"/>
     </w:p>
     <w:p/>
     <w:p>
@@ -4757,16 +4499,22 @@
           <w:rFonts w:ascii="Arial" w:hAnsi="Arial" w:cs="Arial"/>
         </w:rPr>
       </w:pPr>
-      <w:bookmarkStart w:id="15" w:name="_Toc475345455"/>
-      <w:bookmarkStart w:id="16" w:name="_Toc479685558"/>
-      <w:r>
-        <w:rPr>
-          <w:rFonts w:ascii="Arial" w:hAnsi="Arial" w:cs="Arial"/>
-        </w:rPr>
-        <w:t>7. Uitvoerders</w:t>
-      </w:r>
+      <w:bookmarkStart w:id="14" w:name="_Toc475345455"/>
+      <w:bookmarkStart w:id="15" w:name="_Toc479769793"/>
+      <w:r>
+        <w:rPr>
+          <w:rFonts w:ascii="Arial" w:hAnsi="Arial" w:cs="Arial"/>
+        </w:rPr>
+        <w:t>8</w:t>
+      </w:r>
+      <w:r>
+        <w:rPr>
+          <w:rFonts w:ascii="Arial" w:hAnsi="Arial" w:cs="Arial"/>
+        </w:rPr>
+        <w:t>. Uitvoerders</w:t>
+      </w:r>
+      <w:bookmarkEnd w:id="14"/>
       <w:bookmarkEnd w:id="15"/>
-      <w:bookmarkEnd w:id="16"/>
     </w:p>
     <w:p>
       <w:pPr>
@@ -4845,23 +4593,7 @@
           <w:rFonts w:ascii="Arial" w:hAnsi="Arial" w:cs="Arial"/>
           <w:sz w:val="24"/>
         </w:rPr>
-        <w:t xml:space="preserve">Functie: Projectleider, </w:t>
-      </w:r>
-      <w:proofErr w:type="spellStart"/>
-      <w:r>
-        <w:rPr>
-          <w:rFonts w:ascii="Arial" w:hAnsi="Arial" w:cs="Arial"/>
-          <w:sz w:val="24"/>
-        </w:rPr>
-        <w:t>Back-end</w:t>
-      </w:r>
-      <w:proofErr w:type="spellEnd"/>
-      <w:r>
-        <w:rPr>
-          <w:rFonts w:ascii="Arial" w:hAnsi="Arial" w:cs="Arial"/>
-          <w:sz w:val="24"/>
-        </w:rPr>
-        <w:t xml:space="preserve"> manager</w:t>
+        <w:t>Functie: Projectleider, Back-end manager</w:t>
       </w:r>
     </w:p>
     <w:p>
@@ -4945,23 +4677,7 @@
           <w:rFonts w:ascii="Arial" w:hAnsi="Arial" w:cs="Arial"/>
           <w:sz w:val="24"/>
         </w:rPr>
-        <w:t xml:space="preserve">Jorrit </w:t>
-      </w:r>
-      <w:proofErr w:type="spellStart"/>
-      <w:r>
-        <w:rPr>
-          <w:rFonts w:ascii="Arial" w:hAnsi="Arial" w:cs="Arial"/>
-          <w:sz w:val="24"/>
-        </w:rPr>
-        <w:t>Meeuwissen</w:t>
-      </w:r>
-      <w:proofErr w:type="spellEnd"/>
-      <w:r>
-        <w:rPr>
-          <w:rFonts w:ascii="Arial" w:hAnsi="Arial" w:cs="Arial"/>
-          <w:sz w:val="24"/>
-        </w:rPr>
-        <w:t>:</w:t>
+        <w:t>Jorrit Meeuwissen:</w:t>
       </w:r>
     </w:p>
     <w:p>
@@ -4988,37 +4704,12 @@
           <w:sz w:val="24"/>
         </w:rPr>
       </w:pPr>
-      <w:proofErr w:type="spellStart"/>
-      <w:r>
-        <w:rPr>
-          <w:rFonts w:ascii="Arial" w:hAnsi="Arial" w:cs="Arial"/>
-          <w:sz w:val="24"/>
-        </w:rPr>
-        <w:t>Address</w:t>
-      </w:r>
-      <w:proofErr w:type="spellEnd"/>
-      <w:r>
-        <w:rPr>
-          <w:rFonts w:ascii="Arial" w:hAnsi="Arial" w:cs="Arial"/>
-          <w:sz w:val="24"/>
-        </w:rPr>
-        <w:t xml:space="preserve">: </w:t>
-      </w:r>
-      <w:proofErr w:type="spellStart"/>
-      <w:r>
-        <w:rPr>
-          <w:rFonts w:ascii="Arial" w:hAnsi="Arial" w:cs="Arial"/>
-          <w:sz w:val="24"/>
-        </w:rPr>
-        <w:t>Hesseling</w:t>
-      </w:r>
-      <w:proofErr w:type="spellEnd"/>
-      <w:r>
-        <w:rPr>
-          <w:rFonts w:ascii="Arial" w:hAnsi="Arial" w:cs="Arial"/>
-          <w:sz w:val="24"/>
-        </w:rPr>
-        <w:t xml:space="preserve"> 5, Prinsenbeek</w:t>
+      <w:r>
+        <w:rPr>
+          <w:rFonts w:ascii="Arial" w:hAnsi="Arial" w:cs="Arial"/>
+          <w:sz w:val="24"/>
+        </w:rPr>
+        <w:t>Address: Hesseling 5, Prinsenbeek</w:t>
       </w:r>
     </w:p>
     <w:p>
@@ -5092,17 +4783,24 @@
           <w:lang w:val="en-US"/>
         </w:rPr>
       </w:pPr>
-      <w:bookmarkStart w:id="17" w:name="_Toc475345456"/>
-      <w:bookmarkStart w:id="18" w:name="_Toc479685559"/>
+      <w:bookmarkStart w:id="16" w:name="_Toc475345456"/>
+      <w:bookmarkStart w:id="17" w:name="_Toc479769794"/>
       <w:r>
         <w:rPr>
           <w:rFonts w:ascii="Arial" w:hAnsi="Arial" w:cs="Arial"/>
           <w:lang w:val="en-US"/>
         </w:rPr>
-        <w:t>8. Planning</w:t>
-      </w:r>
+        <w:t>9</w:t>
+      </w:r>
+      <w:r>
+        <w:rPr>
+          <w:rFonts w:ascii="Arial" w:hAnsi="Arial" w:cs="Arial"/>
+          <w:lang w:val="en-US"/>
+        </w:rPr>
+        <w:t>. Planning</w:t>
+      </w:r>
+      <w:bookmarkEnd w:id="16"/>
       <w:bookmarkEnd w:id="17"/>
-      <w:bookmarkEnd w:id="18"/>
     </w:p>
     <w:p>
       <w:pPr>
@@ -5167,16 +4865,22 @@
           <w:rFonts w:ascii="Arial" w:hAnsi="Arial" w:cs="Arial"/>
         </w:rPr>
       </w:pPr>
-      <w:bookmarkStart w:id="19" w:name="_Toc475345457"/>
-      <w:bookmarkStart w:id="20" w:name="_Toc479685560"/>
-      <w:r>
-        <w:rPr>
-          <w:rFonts w:ascii="Arial" w:hAnsi="Arial" w:cs="Arial"/>
-        </w:rPr>
-        <w:t>9. Prijs</w:t>
-      </w:r>
+      <w:bookmarkStart w:id="18" w:name="_Toc475345457"/>
+      <w:bookmarkStart w:id="19" w:name="_Toc479769795"/>
+      <w:r>
+        <w:rPr>
+          <w:rFonts w:ascii="Arial" w:hAnsi="Arial" w:cs="Arial"/>
+        </w:rPr>
+        <w:t>10</w:t>
+      </w:r>
+      <w:r>
+        <w:rPr>
+          <w:rFonts w:ascii="Arial" w:hAnsi="Arial" w:cs="Arial"/>
+        </w:rPr>
+        <w:t>. Prijs</w:t>
+      </w:r>
+      <w:bookmarkEnd w:id="18"/>
       <w:bookmarkEnd w:id="19"/>
-      <w:bookmarkEnd w:id="20"/>
     </w:p>
     <w:p/>
     <w:p>
@@ -5291,64 +4995,23 @@
           <w:rFonts w:ascii="Arial" w:hAnsi="Arial" w:cs="Arial"/>
           <w:sz w:val="24"/>
         </w:rPr>
-        <w:t xml:space="preserve">De </w:t>
-      </w:r>
-      <w:proofErr w:type="spellStart"/>
-      <w:r>
-        <w:rPr>
-          <w:rFonts w:ascii="Arial" w:hAnsi="Arial" w:cs="Arial"/>
-          <w:sz w:val="24"/>
-        </w:rPr>
-        <w:t>play</w:t>
-      </w:r>
-      <w:proofErr w:type="spellEnd"/>
-      <w:r>
-        <w:rPr>
-          <w:rFonts w:ascii="Arial" w:hAnsi="Arial" w:cs="Arial"/>
-          <w:sz w:val="24"/>
-        </w:rPr>
-        <w:t xml:space="preserve"> store kosten zijn 25 euro per maand om hem in de </w:t>
-      </w:r>
-      <w:proofErr w:type="spellStart"/>
-      <w:r>
-        <w:rPr>
-          <w:rFonts w:ascii="Arial" w:hAnsi="Arial" w:cs="Arial"/>
-          <w:sz w:val="24"/>
-        </w:rPr>
-        <w:t>play</w:t>
-      </w:r>
-      <w:proofErr w:type="spellEnd"/>
-      <w:r>
-        <w:rPr>
-          <w:rFonts w:ascii="Arial" w:hAnsi="Arial" w:cs="Arial"/>
-          <w:sz w:val="24"/>
-        </w:rPr>
-        <w:t xml:space="preserve"> store op te slaan.</w:t>
-      </w:r>
-    </w:p>
-    <w:p>
-      <w:pPr>
-        <w:pStyle w:val="Geenafstand"/>
-        <w:rPr>
-          <w:rFonts w:ascii="Arial" w:hAnsi="Arial" w:cs="Arial"/>
-          <w:sz w:val="24"/>
-        </w:rPr>
-      </w:pPr>
-      <w:proofErr w:type="spellStart"/>
-      <w:r>
-        <w:rPr>
-          <w:rFonts w:ascii="Arial" w:hAnsi="Arial" w:cs="Arial"/>
-          <w:sz w:val="24"/>
-        </w:rPr>
-        <w:t>Firebase</w:t>
-      </w:r>
-      <w:proofErr w:type="spellEnd"/>
-      <w:r>
-        <w:rPr>
-          <w:rFonts w:ascii="Arial" w:hAnsi="Arial" w:cs="Arial"/>
-          <w:sz w:val="24"/>
-        </w:rPr>
-        <w:t xml:space="preserve"> is de database die we gebruiken en dat kost 25 euro per maand.</w:t>
+        <w:t>De play store kosten zijn 25 euro per maand om hem in de play store op te slaan.</w:t>
+      </w:r>
+    </w:p>
+    <w:p>
+      <w:pPr>
+        <w:pStyle w:val="Geenafstand"/>
+        <w:rPr>
+          <w:rFonts w:ascii="Arial" w:hAnsi="Arial" w:cs="Arial"/>
+          <w:sz w:val="24"/>
+        </w:rPr>
+      </w:pPr>
+      <w:r>
+        <w:rPr>
+          <w:rFonts w:ascii="Arial" w:hAnsi="Arial" w:cs="Arial"/>
+          <w:sz w:val="24"/>
+        </w:rPr>
+        <w:t>Firebase is de database die we gebruiken en dat kost 25 euro per maand.</w:t>
       </w:r>
     </w:p>
     <w:p>
@@ -5444,17 +5107,29 @@
           <w:rFonts w:ascii="Arial" w:hAnsi="Arial" w:cs="Arial"/>
         </w:rPr>
       </w:pPr>
-      <w:bookmarkStart w:id="21" w:name="_Toc475345458"/>
-      <w:bookmarkStart w:id="22" w:name="_Toc479685561"/>
+      <w:bookmarkStart w:id="20" w:name="_Toc475345458"/>
+      <w:bookmarkStart w:id="21" w:name="_Toc479769796"/>
       <w:r>
         <w:rPr>
           <w:rFonts w:ascii="Arial" w:hAnsi="Arial" w:cs="Arial"/>
         </w:rPr>
         <w:lastRenderedPageBreak/>
-        <w:t>10. Offerte</w:t>
-      </w:r>
+        <w:t>1</w:t>
+      </w:r>
+      <w:r>
+        <w:rPr>
+          <w:rFonts w:ascii="Arial" w:hAnsi="Arial" w:cs="Arial"/>
+        </w:rPr>
+        <w:t>1</w:t>
+      </w:r>
+      <w:r>
+        <w:rPr>
+          <w:rFonts w:ascii="Arial" w:hAnsi="Arial" w:cs="Arial"/>
+        </w:rPr>
+        <w:t>. Offerte</w:t>
+      </w:r>
+      <w:bookmarkEnd w:id="20"/>
       <w:bookmarkEnd w:id="21"/>
-      <w:bookmarkEnd w:id="22"/>
     </w:p>
     <w:p/>
     <w:p/>
@@ -5489,28 +5164,12 @@
         <w:tab/>
         <w:t xml:space="preserve">: </w:t>
       </w:r>
-      <w:proofErr w:type="spellStart"/>
-      <w:r>
-        <w:rPr>
-          <w:rFonts w:ascii="Arial" w:hAnsi="Arial" w:cs="Arial"/>
-        </w:rPr>
-        <w:t>Humpie</w:t>
-      </w:r>
-      <w:proofErr w:type="spellEnd"/>
-      <w:r>
-        <w:rPr>
-          <w:rFonts w:ascii="Arial" w:hAnsi="Arial" w:cs="Arial"/>
-        </w:rPr>
-        <w:t xml:space="preserve"> </w:t>
-      </w:r>
-      <w:proofErr w:type="spellStart"/>
-      <w:r>
-        <w:rPr>
-          <w:rFonts w:ascii="Arial" w:hAnsi="Arial" w:cs="Arial"/>
-        </w:rPr>
-        <w:t>Dumpie</w:t>
-      </w:r>
-      <w:proofErr w:type="spellEnd"/>
+      <w:r>
+        <w:rPr>
+          <w:rFonts w:ascii="Arial" w:hAnsi="Arial" w:cs="Arial"/>
+        </w:rPr>
+        <w:t>Humpie Dumpie</w:t>
+      </w:r>
       <w:r>
         <w:rPr>
           <w:rFonts w:ascii="Arial" w:hAnsi="Arial" w:cs="Arial"/>
@@ -6039,14 +5698,12 @@
                 <w:rFonts w:ascii="Arial" w:hAnsi="Arial" w:cs="Arial"/>
               </w:rPr>
             </w:pPr>
-            <w:proofErr w:type="spellStart"/>
             <w:r>
               <w:rPr>
                 <w:rFonts w:ascii="Arial" w:hAnsi="Arial" w:cs="Arial"/>
               </w:rPr>
               <w:t>firebase</w:t>
             </w:r>
-            <w:proofErr w:type="spellEnd"/>
           </w:p>
         </w:tc>
         <w:tc>
@@ -6451,28 +6108,12 @@
         <w:tab/>
         <w:t xml:space="preserve">: </w:t>
       </w:r>
-      <w:proofErr w:type="spellStart"/>
-      <w:r>
-        <w:rPr>
-          <w:rFonts w:ascii="Arial" w:hAnsi="Arial" w:cs="Arial"/>
-        </w:rPr>
-        <w:t>Humpie</w:t>
-      </w:r>
-      <w:proofErr w:type="spellEnd"/>
-      <w:r>
-        <w:rPr>
-          <w:rFonts w:ascii="Arial" w:hAnsi="Arial" w:cs="Arial"/>
-        </w:rPr>
-        <w:t xml:space="preserve"> </w:t>
-      </w:r>
-      <w:proofErr w:type="spellStart"/>
-      <w:r>
-        <w:rPr>
-          <w:rFonts w:ascii="Arial" w:hAnsi="Arial" w:cs="Arial"/>
-        </w:rPr>
-        <w:t>Dumpie</w:t>
-      </w:r>
-      <w:proofErr w:type="spellEnd"/>
+      <w:r>
+        <w:rPr>
+          <w:rFonts w:ascii="Arial" w:hAnsi="Arial" w:cs="Arial"/>
+        </w:rPr>
+        <w:t>Humpie Dumpie</w:t>
+      </w:r>
     </w:p>
     <w:p>
       <w:pPr>
@@ -6497,16 +6138,8 @@
           <w:rFonts w:ascii="Arial" w:hAnsi="Arial" w:cs="Arial"/>
         </w:rPr>
         <w:tab/>
-        <w:t xml:space="preserve">: Jorrit </w:t>
-      </w:r>
-      <w:proofErr w:type="spellStart"/>
-      <w:r>
-        <w:rPr>
-          <w:rFonts w:ascii="Arial" w:hAnsi="Arial" w:cs="Arial"/>
-        </w:rPr>
-        <w:t>Meeuwissen</w:t>
-      </w:r>
-      <w:proofErr w:type="spellEnd"/>
+        <w:t>: Jorrit Meeuwissen</w:t>
+      </w:r>
       <w:r>
         <w:rPr>
           <w:rFonts w:ascii="Arial" w:hAnsi="Arial" w:cs="Arial"/>
@@ -6908,17 +6541,29 @@
           <w:rFonts w:ascii="Arial" w:hAnsi="Arial" w:cs="Arial"/>
         </w:rPr>
       </w:pPr>
-      <w:bookmarkStart w:id="23" w:name="_Toc475345459"/>
-      <w:bookmarkStart w:id="24" w:name="_Toc479685562"/>
+      <w:bookmarkStart w:id="22" w:name="_Toc475345459"/>
+      <w:bookmarkStart w:id="23" w:name="_Toc479769797"/>
       <w:r>
         <w:rPr>
           <w:rFonts w:ascii="Arial" w:hAnsi="Arial" w:cs="Arial"/>
         </w:rPr>
         <w:lastRenderedPageBreak/>
-        <w:t>11. Afsluiting</w:t>
-      </w:r>
+        <w:t>1</w:t>
+      </w:r>
+      <w:r>
+        <w:rPr>
+          <w:rFonts w:ascii="Arial" w:hAnsi="Arial" w:cs="Arial"/>
+        </w:rPr>
+        <w:t>2</w:t>
+      </w:r>
+      <w:r>
+        <w:rPr>
+          <w:rFonts w:ascii="Arial" w:hAnsi="Arial" w:cs="Arial"/>
+        </w:rPr>
+        <w:t>. Afsluiting</w:t>
+      </w:r>
+      <w:bookmarkEnd w:id="22"/>
       <w:bookmarkEnd w:id="23"/>
-      <w:bookmarkEnd w:id="24"/>
     </w:p>
     <w:p/>
     <w:p>
@@ -7187,8 +6832,100 @@
       </w:rPr>
     </w:lvl>
   </w:abstractNum>
+  <w:abstractNum w:abstractNumId="1" w15:restartNumberingAfterBreak="0">
+    <w:nsid w:val="74FB22BA"/>
+    <w:multiLevelType w:val="hybridMultilevel"/>
+    <w:tmpl w:val="43102F00"/>
+    <w:lvl w:ilvl="0" w:tplc="0413000F">
+      <w:start w:val="1"/>
+      <w:numFmt w:val="decimal"/>
+      <w:lvlText w:val="%1."/>
+      <w:lvlJc w:val="left"/>
+      <w:pPr>
+        <w:ind w:left="720" w:hanging="360"/>
+      </w:pPr>
+      <w:rPr>
+        <w:rFonts w:hint="default"/>
+      </w:rPr>
+    </w:lvl>
+    <w:lvl w:ilvl="1" w:tplc="04130019" w:tentative="1">
+      <w:start w:val="1"/>
+      <w:numFmt w:val="lowerLetter"/>
+      <w:lvlText w:val="%2."/>
+      <w:lvlJc w:val="left"/>
+      <w:pPr>
+        <w:ind w:left="1440" w:hanging="360"/>
+      </w:pPr>
+    </w:lvl>
+    <w:lvl w:ilvl="2" w:tplc="0413001B" w:tentative="1">
+      <w:start w:val="1"/>
+      <w:numFmt w:val="lowerRoman"/>
+      <w:lvlText w:val="%3."/>
+      <w:lvlJc w:val="right"/>
+      <w:pPr>
+        <w:ind w:left="2160" w:hanging="180"/>
+      </w:pPr>
+    </w:lvl>
+    <w:lvl w:ilvl="3" w:tplc="0413000F" w:tentative="1">
+      <w:start w:val="1"/>
+      <w:numFmt w:val="decimal"/>
+      <w:lvlText w:val="%4."/>
+      <w:lvlJc w:val="left"/>
+      <w:pPr>
+        <w:ind w:left="2880" w:hanging="360"/>
+      </w:pPr>
+    </w:lvl>
+    <w:lvl w:ilvl="4" w:tplc="04130019" w:tentative="1">
+      <w:start w:val="1"/>
+      <w:numFmt w:val="lowerLetter"/>
+      <w:lvlText w:val="%5."/>
+      <w:lvlJc w:val="left"/>
+      <w:pPr>
+        <w:ind w:left="3600" w:hanging="360"/>
+      </w:pPr>
+    </w:lvl>
+    <w:lvl w:ilvl="5" w:tplc="0413001B" w:tentative="1">
+      <w:start w:val="1"/>
+      <w:numFmt w:val="lowerRoman"/>
+      <w:lvlText w:val="%6."/>
+      <w:lvlJc w:val="right"/>
+      <w:pPr>
+        <w:ind w:left="4320" w:hanging="180"/>
+      </w:pPr>
+    </w:lvl>
+    <w:lvl w:ilvl="6" w:tplc="0413000F" w:tentative="1">
+      <w:start w:val="1"/>
+      <w:numFmt w:val="decimal"/>
+      <w:lvlText w:val="%7."/>
+      <w:lvlJc w:val="left"/>
+      <w:pPr>
+        <w:ind w:left="5040" w:hanging="360"/>
+      </w:pPr>
+    </w:lvl>
+    <w:lvl w:ilvl="7" w:tplc="04130019" w:tentative="1">
+      <w:start w:val="1"/>
+      <w:numFmt w:val="lowerLetter"/>
+      <w:lvlText w:val="%8."/>
+      <w:lvlJc w:val="left"/>
+      <w:pPr>
+        <w:ind w:left="5760" w:hanging="360"/>
+      </w:pPr>
+    </w:lvl>
+    <w:lvl w:ilvl="8" w:tplc="0413001B" w:tentative="1">
+      <w:start w:val="1"/>
+      <w:numFmt w:val="lowerRoman"/>
+      <w:lvlText w:val="%9."/>
+      <w:lvlJc w:val="right"/>
+      <w:pPr>
+        <w:ind w:left="6480" w:hanging="180"/>
+      </w:pPr>
+    </w:lvl>
+  </w:abstractNum>
   <w:num w:numId="1">
     <w:abstractNumId w:val="0"/>
+  </w:num>
+  <w:num w:numId="2">
+    <w:abstractNumId w:val="1"/>
   </w:num>
 </w:numbering>
 </file>
@@ -8102,7 +7839,7 @@
 </file>
 
 <file path=customXml/itemProps2.xml><?xml version="1.0" encoding="utf-8"?>
-<ds:datastoreItem xmlns:ds="http://schemas.openxmlformats.org/officeDocument/2006/customXml" ds:itemID="{AF0A5F31-511E-454B-B3C0-EA9E52063483}">
+<ds:datastoreItem xmlns:ds="http://schemas.openxmlformats.org/officeDocument/2006/customXml" ds:itemID="{A07E2141-ADF9-4807-B747-9A940760E1B9}">
   <ds:schemaRefs>
     <ds:schemaRef ds:uri="http://schemas.openxmlformats.org/officeDocument/2006/bibliography"/>
   </ds:schemaRefs>

</xml_diff>